<commit_message>
#creative-coding-with-webcams - ghost-like motion blur
</commit_message>
<xml_diff>
--- a/Creative Coding with Webcams.docx
+++ b/Creative Coding with Webcams.docx
@@ -11762,6 +11762,7 @@
         </w:rPr>
         <w:t xml:space="preserve">  </w:t>
       </w:r>
+      <w:proofErr w:type="spellStart"/>
       <w:r>
         <w:rPr>
           <w:rFonts w:ascii="Ubuntu Mono" w:eastAsia="Times New Roman" w:hAnsi="Ubuntu Mono" w:cs="Times New Roman"/>
@@ -11774,6 +11775,7 @@
         </w:rPr>
         <w:t>desiredWidth</w:t>
       </w:r>
+      <w:proofErr w:type="spellEnd"/>
       <w:r>
         <w:rPr>
           <w:rFonts w:ascii="Ubuntu Mono" w:eastAsia="Times New Roman" w:hAnsi="Ubuntu Mono" w:cs="Times New Roman"/>
@@ -11786,6 +11788,7 @@
         </w:rPr>
         <w:t xml:space="preserve"> = </w:t>
       </w:r>
+      <w:proofErr w:type="spellStart"/>
       <w:r>
         <w:rPr>
           <w:rFonts w:ascii="Ubuntu Mono" w:eastAsia="Times New Roman" w:hAnsi="Ubuntu Mono" w:cs="Times New Roman"/>
@@ -11798,6 +11801,7 @@
         </w:rPr>
         <w:t>windowWidth</w:t>
       </w:r>
+      <w:proofErr w:type="spellEnd"/>
       <w:r>
         <w:rPr>
           <w:rFonts w:ascii="Ubuntu Mono" w:eastAsia="Times New Roman" w:hAnsi="Ubuntu Mono" w:cs="Times New Roman"/>
@@ -11876,6 +11880,7 @@
         </w:rPr>
         <w:t xml:space="preserve">  </w:t>
       </w:r>
+      <w:proofErr w:type="spellStart"/>
       <w:r>
         <w:rPr>
           <w:rFonts w:ascii="Ubuntu Mono" w:eastAsia="Times New Roman" w:hAnsi="Ubuntu Mono" w:cs="Times New Roman"/>
@@ -11888,6 +11893,7 @@
         </w:rPr>
         <w:t>desiredHeight</w:t>
       </w:r>
+      <w:proofErr w:type="spellEnd"/>
       <w:r>
         <w:rPr>
           <w:rFonts w:ascii="Ubuntu Mono" w:eastAsia="Times New Roman" w:hAnsi="Ubuntu Mono" w:cs="Times New Roman"/>
@@ -11900,6 +11906,7 @@
         </w:rPr>
         <w:t xml:space="preserve"> = </w:t>
       </w:r>
+      <w:proofErr w:type="spellStart"/>
       <w:r>
         <w:rPr>
           <w:rFonts w:ascii="Ubuntu Mono" w:eastAsia="Times New Roman" w:hAnsi="Ubuntu Mono" w:cs="Times New Roman"/>
@@ -11912,6 +11919,7 @@
         </w:rPr>
         <w:t>windowWidth</w:t>
       </w:r>
+      <w:proofErr w:type="spellEnd"/>
       <w:r>
         <w:rPr>
           <w:rFonts w:ascii="Ubuntu Mono" w:eastAsia="Times New Roman" w:hAnsi="Ubuntu Mono" w:cs="Times New Roman"/>
@@ -11924,6 +11932,7 @@
         </w:rPr>
         <w:t xml:space="preserve"> * (</w:t>
       </w:r>
+      <w:proofErr w:type="spellStart"/>
       <w:r>
         <w:rPr>
           <w:rFonts w:ascii="Ubuntu Mono" w:eastAsia="Times New Roman" w:hAnsi="Ubuntu Mono" w:cs="Times New Roman"/>
@@ -11960,6 +11969,7 @@
         </w:rPr>
         <w:t>height</w:t>
       </w:r>
+      <w:proofErr w:type="spellEnd"/>
       <w:r>
         <w:rPr>
           <w:rFonts w:ascii="Ubuntu Mono" w:eastAsia="Times New Roman" w:hAnsi="Ubuntu Mono" w:cs="Times New Roman"/>
@@ -11972,6 +11982,7 @@
         </w:rPr>
         <w:t xml:space="preserve"> / </w:t>
       </w:r>
+      <w:proofErr w:type="spellStart"/>
       <w:r>
         <w:rPr>
           <w:rFonts w:ascii="Ubuntu Mono" w:eastAsia="Times New Roman" w:hAnsi="Ubuntu Mono" w:cs="Times New Roman"/>
@@ -12008,6 +12019,7 @@
         </w:rPr>
         <w:t>width</w:t>
       </w:r>
+      <w:proofErr w:type="spellEnd"/>
       <w:r>
         <w:rPr>
           <w:rFonts w:ascii="Ubuntu Mono" w:eastAsia="Times New Roman" w:hAnsi="Ubuntu Mono" w:cs="Times New Roman"/>
@@ -12086,6 +12098,7 @@
         </w:rPr>
         <w:t xml:space="preserve">  </w:t>
       </w:r>
+      <w:proofErr w:type="spellStart"/>
       <w:r>
         <w:rPr>
           <w:rFonts w:ascii="Ubuntu Mono" w:eastAsia="Times New Roman" w:hAnsi="Ubuntu Mono" w:cs="Times New Roman"/>
@@ -12098,6 +12111,7 @@
         </w:rPr>
         <w:t>resizeCanvas</w:t>
       </w:r>
+      <w:proofErr w:type="spellEnd"/>
       <w:r>
         <w:rPr>
           <w:rFonts w:ascii="Ubuntu Mono" w:eastAsia="Times New Roman" w:hAnsi="Ubuntu Mono" w:cs="Times New Roman"/>
@@ -12110,6 +12124,7 @@
         </w:rPr>
         <w:t>(</w:t>
       </w:r>
+      <w:proofErr w:type="spellStart"/>
       <w:r>
         <w:rPr>
           <w:rFonts w:ascii="Ubuntu Mono" w:eastAsia="Times New Roman" w:hAnsi="Ubuntu Mono" w:cs="Times New Roman"/>
@@ -12122,6 +12137,7 @@
         </w:rPr>
         <w:t>desiredWidth</w:t>
       </w:r>
+      <w:proofErr w:type="spellEnd"/>
       <w:r>
         <w:rPr>
           <w:rFonts w:ascii="Ubuntu Mono" w:eastAsia="Times New Roman" w:hAnsi="Ubuntu Mono" w:cs="Times New Roman"/>
@@ -12134,6 +12150,7 @@
         </w:rPr>
         <w:t xml:space="preserve">, </w:t>
       </w:r>
+      <w:proofErr w:type="spellStart"/>
       <w:r>
         <w:rPr>
           <w:rFonts w:ascii="Ubuntu Mono" w:eastAsia="Times New Roman" w:hAnsi="Ubuntu Mono" w:cs="Times New Roman"/>
@@ -12146,6 +12163,7 @@
         </w:rPr>
         <w:t>desiredHeight</w:t>
       </w:r>
+      <w:proofErr w:type="spellEnd"/>
       <w:r>
         <w:rPr>
           <w:rFonts w:ascii="Ubuntu Mono" w:eastAsia="Times New Roman" w:hAnsi="Ubuntu Mono" w:cs="Times New Roman"/>
@@ -12208,7 +12226,7 @@
           <w:kern w:val="0"/>
           <w:sz w:val="21"/>
           <w:szCs w:val="21"/>
-          <w:lang w:eastAsia="ru-RU"/>
+          <w:lang w:val="en-US" w:eastAsia="ru-RU"/>
           <w14:ligatures w14:val="none"/>
         </w:rPr>
       </w:pPr>
@@ -12232,7 +12250,7 @@
           <w:kern w:val="0"/>
           <w:sz w:val="21"/>
           <w:szCs w:val="21"/>
-          <w:lang w:eastAsia="ru-RU"/>
+          <w:lang w:val="en-US" w:eastAsia="ru-RU"/>
           <w14:ligatures w14:val="none"/>
         </w:rPr>
         <w:t>capture</w:t>
@@ -12244,7 +12262,7 @@
           <w:kern w:val="0"/>
           <w:sz w:val="21"/>
           <w:szCs w:val="21"/>
-          <w:lang w:eastAsia="ru-RU"/>
+          <w:lang w:val="en-US" w:eastAsia="ru-RU"/>
           <w14:ligatures w14:val="none"/>
         </w:rPr>
         <w:t>.</w:t>
@@ -12256,7 +12274,7 @@
           <w:kern w:val="0"/>
           <w:sz w:val="21"/>
           <w:szCs w:val="21"/>
-          <w:lang w:eastAsia="ru-RU"/>
+          <w:lang w:val="en-US" w:eastAsia="ru-RU"/>
           <w14:ligatures w14:val="none"/>
         </w:rPr>
         <w:t>size</w:t>
@@ -12269,7 +12287,7 @@
           <w:kern w:val="0"/>
           <w:sz w:val="21"/>
           <w:szCs w:val="21"/>
-          <w:lang w:eastAsia="ru-RU"/>
+          <w:lang w:val="en-US" w:eastAsia="ru-RU"/>
           <w14:ligatures w14:val="none"/>
         </w:rPr>
         <w:t>(</w:t>
@@ -12282,7 +12300,7 @@
           <w:kern w:val="0"/>
           <w:sz w:val="21"/>
           <w:szCs w:val="21"/>
-          <w:lang w:eastAsia="ru-RU"/>
+          <w:lang w:val="en-US" w:eastAsia="ru-RU"/>
           <w14:ligatures w14:val="none"/>
         </w:rPr>
         <w:t>desiredWidth</w:t>
@@ -12295,7 +12313,7 @@
           <w:kern w:val="0"/>
           <w:sz w:val="21"/>
           <w:szCs w:val="21"/>
-          <w:lang w:eastAsia="ru-RU"/>
+          <w:lang w:val="en-US" w:eastAsia="ru-RU"/>
           <w14:ligatures w14:val="none"/>
         </w:rPr>
         <w:t xml:space="preserve">, </w:t>
@@ -12308,7 +12326,7 @@
           <w:kern w:val="0"/>
           <w:sz w:val="21"/>
           <w:szCs w:val="21"/>
-          <w:lang w:eastAsia="ru-RU"/>
+          <w:lang w:val="en-US" w:eastAsia="ru-RU"/>
           <w14:ligatures w14:val="none"/>
         </w:rPr>
         <w:t>desiredHeight</w:t>
@@ -12321,7 +12339,7 @@
           <w:kern w:val="0"/>
           <w:sz w:val="21"/>
           <w:szCs w:val="21"/>
-          <w:lang w:eastAsia="ru-RU"/>
+          <w:lang w:val="en-US" w:eastAsia="ru-RU"/>
           <w14:ligatures w14:val="none"/>
         </w:rPr>
         <w:t xml:space="preserve">); </w:t>
@@ -12337,18 +12355,18 @@
           <w:kern w:val="0"/>
           <w:sz w:val="21"/>
           <w:szCs w:val="21"/>
-          <w:lang w:eastAsia="ru-RU"/>
-          <w14:ligatures w14:val="none"/>
-        </w:rPr>
-      </w:pPr>
-      <w:r>
-        <w:rPr>
-          <w:rFonts w:ascii="Ubuntu Mono" w:eastAsia="Times New Roman" w:hAnsi="Ubuntu Mono" w:cs="Times New Roman"/>
-          <w:color w:val="FFFFFF"/>
-          <w:kern w:val="0"/>
-          <w:sz w:val="21"/>
-          <w:szCs w:val="21"/>
-          <w:lang w:eastAsia="ru-RU"/>
+          <w:lang w:val="en-US" w:eastAsia="ru-RU"/>
+          <w14:ligatures w14:val="none"/>
+        </w:rPr>
+      </w:pPr>
+      <w:r>
+        <w:rPr>
+          <w:rFonts w:ascii="Ubuntu Mono" w:eastAsia="Times New Roman" w:hAnsi="Ubuntu Mono" w:cs="Times New Roman"/>
+          <w:color w:val="FFFFFF"/>
+          <w:kern w:val="0"/>
+          <w:sz w:val="21"/>
+          <w:szCs w:val="21"/>
+          <w:lang w:val="en-US" w:eastAsia="ru-RU"/>
           <w14:ligatures w14:val="none"/>
         </w:rPr>
         <w:t>}</w:t>
@@ -12360,6 +12378,222 @@
           <w:lang w:val="en-US"/>
         </w:rPr>
       </w:pPr>
+    </w:p>
+    <w:p>
+      <w:pPr>
+        <w:pStyle w:val="3"/>
+        <w:shd w:val="clear" w:color="auto" w:fill="10162F"/>
+        <w:rPr>
+          <w:rFonts w:ascii="Segoe UI" w:hAnsi="Segoe UI" w:cs="Segoe UI"/>
+          <w:color w:val="FFFFFF"/>
+          <w:lang w:val="en-US"/>
+        </w:rPr>
+      </w:pPr>
+      <w:r>
+        <w:rPr>
+          <w:rFonts w:ascii="Segoe UI" w:hAnsi="Segoe UI" w:cs="Segoe UI"/>
+          <w:color w:val="FFFFFF"/>
+          <w:lang w:val="en-US"/>
+        </w:rPr>
+        <w:t>Experimenting with Time</w:t>
+      </w:r>
+    </w:p>
+    <w:p>
+      <w:pPr>
+        <w:pStyle w:val="stylesptnq46"/>
+        <w:shd w:val="clear" w:color="auto" w:fill="10162F"/>
+        <w:spacing w:before="0" w:beforeAutospacing="0" w:after="0"/>
+        <w:rPr>
+          <w:rFonts w:ascii="Segoe UI" w:hAnsi="Segoe UI" w:cs="Segoe UI"/>
+          <w:color w:val="FFFFFF"/>
+          <w:lang w:val="en-US"/>
+        </w:rPr>
+      </w:pPr>
+      <w:r>
+        <w:rPr>
+          <w:rFonts w:ascii="Segoe UI" w:hAnsi="Segoe UI" w:cs="Segoe UI"/>
+          <w:color w:val="FFFFFF"/>
+          <w:lang w:val="en-US"/>
+        </w:rPr>
+        <w:t>Another exciting application of webcams is creating sketches that experiment with time. Using what we know about creating animations in p5.js, we can leverage the </w:t>
+      </w:r>
+      <w:r>
+        <w:rPr>
+          <w:rStyle w:val="HTML"/>
+          <w:rFonts w:ascii="Ubuntu Mono" w:hAnsi="Ubuntu Mono"/>
+          <w:b/>
+          <w:bCs/>
+          <w:color w:val="4FE0B0"/>
+          <w:lang w:val="en-US"/>
+        </w:rPr>
+        <w:t>draw()</w:t>
+      </w:r>
+      <w:r>
+        <w:rPr>
+          <w:rFonts w:ascii="Segoe UI" w:hAnsi="Segoe UI" w:cs="Segoe UI"/>
+          <w:color w:val="FFFFFF"/>
+          <w:lang w:val="en-US"/>
+        </w:rPr>
+        <w:t> loop to combine webcam feed frames in visually interesting ways.</w:t>
+      </w:r>
+    </w:p>
+    <w:p>
+      <w:pPr>
+        <w:pStyle w:val="4"/>
+        <w:shd w:val="clear" w:color="auto" w:fill="10162F"/>
+        <w:rPr>
+          <w:rFonts w:ascii="Segoe UI" w:hAnsi="Segoe UI" w:cs="Segoe UI"/>
+          <w:color w:val="FFFFFF"/>
+          <w:lang w:val="en-US"/>
+        </w:rPr>
+      </w:pPr>
+      <w:r>
+        <w:rPr>
+          <w:rFonts w:ascii="Segoe UI" w:hAnsi="Segoe UI" w:cs="Segoe UI"/>
+          <w:color w:val="FFFFFF"/>
+          <w:lang w:val="en-US"/>
+        </w:rPr>
+        <w:t>Ghost-like Motion Blur</w:t>
+      </w:r>
+    </w:p>
+    <w:p>
+      <w:pPr>
+        <w:pStyle w:val="stylesptnq46"/>
+        <w:shd w:val="clear" w:color="auto" w:fill="10162F"/>
+        <w:spacing w:before="0" w:beforeAutospacing="0" w:after="0"/>
+        <w:rPr>
+          <w:rFonts w:ascii="Segoe UI" w:hAnsi="Segoe UI" w:cs="Segoe UI"/>
+          <w:color w:val="FFFFFF"/>
+          <w:lang w:val="en-US"/>
+        </w:rPr>
+      </w:pPr>
+      <w:r>
+        <w:rPr>
+          <w:rFonts w:ascii="Segoe UI" w:hAnsi="Segoe UI" w:cs="Segoe UI"/>
+          <w:color w:val="FFFFFF"/>
+          <w:lang w:val="en-US"/>
+        </w:rPr>
+        <w:t>Instead of only drawing the current frame, we can, for example, layer video frames on top of each other. The example below creates a ghost-like effect by making each webcam frame semi-transparent. This is done by loading the webcam’s </w:t>
+      </w:r>
+      <w:r>
+        <w:rPr>
+          <w:rStyle w:val="HTML"/>
+          <w:rFonts w:ascii="Ubuntu Mono" w:hAnsi="Ubuntu Mono"/>
+          <w:b/>
+          <w:bCs/>
+          <w:color w:val="4FE0B0"/>
+          <w:lang w:val="en-US"/>
+        </w:rPr>
+        <w:t>.pixels</w:t>
+      </w:r>
+      <w:r>
+        <w:rPr>
+          <w:rFonts w:ascii="Segoe UI" w:hAnsi="Segoe UI" w:cs="Segoe UI"/>
+          <w:color w:val="FFFFFF"/>
+          <w:lang w:val="en-US"/>
+        </w:rPr>
+        <w:t> array and manipulating each pixel’s alpha value. The </w:t>
+      </w:r>
+      <w:r>
+        <w:rPr>
+          <w:rStyle w:val="HTML"/>
+          <w:rFonts w:ascii="Ubuntu Mono" w:hAnsi="Ubuntu Mono"/>
+          <w:b/>
+          <w:bCs/>
+          <w:color w:val="4FE0B0"/>
+          <w:lang w:val="en-US"/>
+        </w:rPr>
+        <w:t>background()</w:t>
+      </w:r>
+      <w:r>
+        <w:rPr>
+          <w:rFonts w:ascii="Segoe UI" w:hAnsi="Segoe UI" w:cs="Segoe UI"/>
+          <w:color w:val="FFFFFF"/>
+          <w:lang w:val="en-US"/>
+        </w:rPr>
+        <w:t> function is never called, so the video frames layer on top of each other to create a blurred effect. Finally, the </w:t>
+      </w:r>
+      <w:r>
+        <w:rPr>
+          <w:rStyle w:val="HTML"/>
+          <w:rFonts w:ascii="Ubuntu Mono" w:hAnsi="Ubuntu Mono"/>
+          <w:b/>
+          <w:bCs/>
+          <w:color w:val="4FE0B0"/>
+          <w:lang w:val="en-US"/>
+        </w:rPr>
+        <w:t>filter()</w:t>
+      </w:r>
+      <w:r>
+        <w:rPr>
+          <w:rFonts w:ascii="Segoe UI" w:hAnsi="Segoe UI" w:cs="Segoe UI"/>
+          <w:color w:val="FFFFFF"/>
+          <w:lang w:val="en-US"/>
+        </w:rPr>
+        <w:t> function applies a grayscale effect over the entire canvas.</w:t>
+      </w:r>
+    </w:p>
+    <w:p>
+      <w:pPr>
+        <w:rPr>
+          <w:lang w:val="en-US"/>
+        </w:rPr>
+      </w:pPr>
+      <w:r>
+        <w:rPr>
+          <w:noProof/>
+          <w:lang w:val="en-US"/>
+        </w:rPr>
+        <w:lastRenderedPageBreak/>
+        <w:drawing>
+          <wp:inline distT="0" distB="0" distL="0" distR="0" wp14:anchorId="73A8C530" wp14:editId="1793D9FF">
+            <wp:extent cx="5539740" cy="5631180"/>
+            <wp:effectExtent l="0" t="0" r="3810" b="7620"/>
+            <wp:docPr id="1859144181" name="Рисунок 2"/>
+            <wp:cNvGraphicFramePr>
+              <a:graphicFrameLocks xmlns:a="http://schemas.openxmlformats.org/drawingml/2006/main" noChangeAspect="1"/>
+            </wp:cNvGraphicFramePr>
+            <a:graphic xmlns:a="http://schemas.openxmlformats.org/drawingml/2006/main">
+              <a:graphicData uri="http://schemas.openxmlformats.org/drawingml/2006/picture">
+                <pic:pic xmlns:pic="http://schemas.openxmlformats.org/drawingml/2006/picture">
+                  <pic:nvPicPr>
+                    <pic:cNvPr id="0" name="Picture 2"/>
+                    <pic:cNvPicPr>
+                      <a:picLocks noChangeAspect="1" noChangeArrowheads="1"/>
+                    </pic:cNvPicPr>
+                  </pic:nvPicPr>
+                  <pic:blipFill>
+                    <a:blip r:embed="rId19">
+                      <a:extLst>
+                        <a:ext uri="{28A0092B-C50C-407E-A947-70E740481C1C}">
+                          <a14:useLocalDpi xmlns:a14="http://schemas.microsoft.com/office/drawing/2010/main" val="0"/>
+                        </a:ext>
+                      </a:extLst>
+                    </a:blip>
+                    <a:srcRect/>
+                    <a:stretch>
+                      <a:fillRect/>
+                    </a:stretch>
+                  </pic:blipFill>
+                  <pic:spPr bwMode="auto">
+                    <a:xfrm>
+                      <a:off x="0" y="0"/>
+                      <a:ext cx="5539740" cy="5631180"/>
+                    </a:xfrm>
+                    <a:prstGeom prst="rect">
+                      <a:avLst/>
+                    </a:prstGeom>
+                    <a:noFill/>
+                    <a:ln>
+                      <a:noFill/>
+                    </a:ln>
+                  </pic:spPr>
+                </pic:pic>
+              </a:graphicData>
+            </a:graphic>
+          </wp:inline>
+        </w:drawing>
+      </w:r>
     </w:p>
     <w:p>
       <w:pPr>

</xml_diff>

<commit_message>
#creative-coding-with-webcams - time warp scan effect
</commit_message>
<xml_diff>
--- a/Creative Coding with Webcams.docx
+++ b/Creative Coding with Webcams.docx
@@ -637,6 +637,7 @@
         <w:t>Incorporating a webcam feed into a p5.js sketch is fairly similar to using a video file. However, one difference is that using the webcam requires a special function: the </w:t>
       </w:r>
       <w:proofErr w:type="spellStart"/>
+      <w:proofErr w:type="gramStart"/>
       <w:r>
         <w:rPr>
           <w:rFonts w:ascii="Ubuntu Mono" w:eastAsia="Times New Roman" w:hAnsi="Ubuntu Mono" w:cs="Courier New"/>
@@ -664,48 +665,9 @@
           <w:lang w:val="en-US" w:eastAsia="ru-RU"/>
           <w14:ligatures w14:val="none"/>
         </w:rPr>
-        <w:t>()</w:t>
-      </w:r>
-      <w:r>
-        <w:rPr>
-          <w:rFonts w:ascii="Segoe UI" w:eastAsia="Times New Roman" w:hAnsi="Segoe UI" w:cs="Segoe UI"/>
-          <w:color w:val="FFFFFF"/>
-          <w:kern w:val="0"/>
-          <w:sz w:val="27"/>
-          <w:szCs w:val="27"/>
-          <w:lang w:val="en-US" w:eastAsia="ru-RU"/>
-          <w14:ligatures w14:val="none"/>
-        </w:rPr>
-        <w:t> function.</w:t>
-      </w:r>
-    </w:p>
-    <w:p>
-      <w:pPr>
-        <w:shd w:val="clear" w:color="auto" w:fill="10162F"/>
-        <w:spacing w:after="0" w:afterAutospacing="1" w:line="240" w:lineRule="auto"/>
-        <w:rPr>
-          <w:rFonts w:ascii="Segoe UI" w:eastAsia="Times New Roman" w:hAnsi="Segoe UI" w:cs="Segoe UI"/>
-          <w:color w:val="FFFFFF"/>
-          <w:kern w:val="0"/>
-          <w:sz w:val="27"/>
-          <w:szCs w:val="27"/>
-          <w:lang w:val="en-US" w:eastAsia="ru-RU"/>
-          <w14:ligatures w14:val="none"/>
-        </w:rPr>
-      </w:pPr>
-      <w:r>
-        <w:rPr>
-          <w:rFonts w:ascii="Segoe UI" w:eastAsia="Times New Roman" w:hAnsi="Segoe UI" w:cs="Segoe UI"/>
-          <w:color w:val="FFFFFF"/>
-          <w:kern w:val="0"/>
-          <w:sz w:val="27"/>
-          <w:szCs w:val="27"/>
-          <w:lang w:val="en-US" w:eastAsia="ru-RU"/>
-          <w14:ligatures w14:val="none"/>
-        </w:rPr>
-        <w:t>The </w:t>
-      </w:r>
-      <w:proofErr w:type="spellStart"/>
+        <w:t>(</w:t>
+      </w:r>
+      <w:proofErr w:type="gramEnd"/>
       <w:r>
         <w:rPr>
           <w:rFonts w:ascii="Ubuntu Mono" w:eastAsia="Times New Roman" w:hAnsi="Ubuntu Mono" w:cs="Courier New"/>
@@ -718,9 +680,49 @@
           <w:lang w:val="en-US" w:eastAsia="ru-RU"/>
           <w14:ligatures w14:val="none"/>
         </w:rPr>
-        <w:t>createCapture</w:t>
-      </w:r>
-      <w:proofErr w:type="spellEnd"/>
+        <w:t>)</w:t>
+      </w:r>
+      <w:r>
+        <w:rPr>
+          <w:rFonts w:ascii="Segoe UI" w:eastAsia="Times New Roman" w:hAnsi="Segoe UI" w:cs="Segoe UI"/>
+          <w:color w:val="FFFFFF"/>
+          <w:kern w:val="0"/>
+          <w:sz w:val="27"/>
+          <w:szCs w:val="27"/>
+          <w:lang w:val="en-US" w:eastAsia="ru-RU"/>
+          <w14:ligatures w14:val="none"/>
+        </w:rPr>
+        <w:t> function.</w:t>
+      </w:r>
+    </w:p>
+    <w:p>
+      <w:pPr>
+        <w:shd w:val="clear" w:color="auto" w:fill="10162F"/>
+        <w:spacing w:after="0" w:afterAutospacing="1" w:line="240" w:lineRule="auto"/>
+        <w:rPr>
+          <w:rFonts w:ascii="Segoe UI" w:eastAsia="Times New Roman" w:hAnsi="Segoe UI" w:cs="Segoe UI"/>
+          <w:color w:val="FFFFFF"/>
+          <w:kern w:val="0"/>
+          <w:sz w:val="27"/>
+          <w:szCs w:val="27"/>
+          <w:lang w:val="en-US" w:eastAsia="ru-RU"/>
+          <w14:ligatures w14:val="none"/>
+        </w:rPr>
+      </w:pPr>
+      <w:r>
+        <w:rPr>
+          <w:rFonts w:ascii="Segoe UI" w:eastAsia="Times New Roman" w:hAnsi="Segoe UI" w:cs="Segoe UI"/>
+          <w:color w:val="FFFFFF"/>
+          <w:kern w:val="0"/>
+          <w:sz w:val="27"/>
+          <w:szCs w:val="27"/>
+          <w:lang w:val="en-US" w:eastAsia="ru-RU"/>
+          <w14:ligatures w14:val="none"/>
+        </w:rPr>
+        <w:t>The </w:t>
+      </w:r>
+      <w:proofErr w:type="spellStart"/>
+      <w:proofErr w:type="gramStart"/>
       <w:r>
         <w:rPr>
           <w:rFonts w:ascii="Ubuntu Mono" w:eastAsia="Times New Roman" w:hAnsi="Ubuntu Mono" w:cs="Courier New"/>
@@ -733,7 +735,37 @@
           <w:lang w:val="en-US" w:eastAsia="ru-RU"/>
           <w14:ligatures w14:val="none"/>
         </w:rPr>
-        <w:t>()</w:t>
+        <w:t>createCapture</w:t>
+      </w:r>
+      <w:proofErr w:type="spellEnd"/>
+      <w:r>
+        <w:rPr>
+          <w:rFonts w:ascii="Ubuntu Mono" w:eastAsia="Times New Roman" w:hAnsi="Ubuntu Mono" w:cs="Courier New"/>
+          <w:b/>
+          <w:bCs/>
+          <w:color w:val="4FE0B0"/>
+          <w:kern w:val="0"/>
+          <w:sz w:val="20"/>
+          <w:szCs w:val="20"/>
+          <w:lang w:val="en-US" w:eastAsia="ru-RU"/>
+          <w14:ligatures w14:val="none"/>
+        </w:rPr>
+        <w:t>(</w:t>
+      </w:r>
+      <w:proofErr w:type="gramEnd"/>
+      <w:r>
+        <w:rPr>
+          <w:rFonts w:ascii="Ubuntu Mono" w:eastAsia="Times New Roman" w:hAnsi="Ubuntu Mono" w:cs="Courier New"/>
+          <w:b/>
+          <w:bCs/>
+          <w:color w:val="4FE0B0"/>
+          <w:kern w:val="0"/>
+          <w:sz w:val="20"/>
+          <w:szCs w:val="20"/>
+          <w:lang w:val="en-US" w:eastAsia="ru-RU"/>
+          <w14:ligatures w14:val="none"/>
+        </w:rPr>
+        <w:t>)</w:t>
       </w:r>
       <w:r>
         <w:rPr>
@@ -883,6 +915,7 @@
         <w:t xml:space="preserve"> = </w:t>
       </w:r>
       <w:proofErr w:type="spellStart"/>
+      <w:proofErr w:type="gramStart"/>
       <w:r>
         <w:rPr>
           <w:rFonts w:ascii="Ubuntu Mono" w:eastAsia="Times New Roman" w:hAnsi="Ubuntu Mono" w:cs="Courier New"/>
@@ -908,6 +941,7 @@
         </w:rPr>
         <w:t>(</w:t>
       </w:r>
+      <w:proofErr w:type="gramEnd"/>
       <w:r>
         <w:rPr>
           <w:rFonts w:ascii="Ubuntu Mono" w:eastAsia="Times New Roman" w:hAnsi="Ubuntu Mono" w:cs="Courier New"/>
@@ -984,6 +1018,7 @@
         <w:t>When the </w:t>
       </w:r>
       <w:proofErr w:type="spellStart"/>
+      <w:proofErr w:type="gramStart"/>
       <w:r>
         <w:rPr>
           <w:rFonts w:ascii="Ubuntu Mono" w:eastAsia="Times New Roman" w:hAnsi="Ubuntu Mono" w:cs="Courier New"/>
@@ -1011,21 +1046,9 @@
           <w:lang w:val="en-US" w:eastAsia="ru-RU"/>
           <w14:ligatures w14:val="none"/>
         </w:rPr>
-        <w:t>()</w:t>
-      </w:r>
-      <w:r>
-        <w:rPr>
-          <w:rFonts w:ascii="Segoe UI" w:eastAsia="Times New Roman" w:hAnsi="Segoe UI" w:cs="Segoe UI"/>
-          <w:color w:val="FFFFFF"/>
-          <w:kern w:val="0"/>
-          <w:sz w:val="27"/>
-          <w:szCs w:val="27"/>
-          <w:lang w:val="en-US" w:eastAsia="ru-RU"/>
-          <w14:ligatures w14:val="none"/>
-        </w:rPr>
-        <w:t> function is used to access the webcam, p5.js will create an HTML video element on the webpage that contains the live webcam feed. Just like the HTML video element created when using the </w:t>
-      </w:r>
-      <w:proofErr w:type="spellStart"/>
+        <w:t>(</w:t>
+      </w:r>
+      <w:proofErr w:type="gramEnd"/>
       <w:r>
         <w:rPr>
           <w:rFonts w:ascii="Ubuntu Mono" w:eastAsia="Times New Roman" w:hAnsi="Ubuntu Mono" w:cs="Courier New"/>
@@ -1038,9 +1061,22 @@
           <w:lang w:val="en-US" w:eastAsia="ru-RU"/>
           <w14:ligatures w14:val="none"/>
         </w:rPr>
-        <w:t>createVideo</w:t>
-      </w:r>
-      <w:proofErr w:type="spellEnd"/>
+        <w:t>)</w:t>
+      </w:r>
+      <w:r>
+        <w:rPr>
+          <w:rFonts w:ascii="Segoe UI" w:eastAsia="Times New Roman" w:hAnsi="Segoe UI" w:cs="Segoe UI"/>
+          <w:color w:val="FFFFFF"/>
+          <w:kern w:val="0"/>
+          <w:sz w:val="27"/>
+          <w:szCs w:val="27"/>
+          <w:lang w:val="en-US" w:eastAsia="ru-RU"/>
+          <w14:ligatures w14:val="none"/>
+        </w:rPr>
+        <w:t> function is used to access the webcam, p5.js will create an HTML video element on the webpage that contains the live webcam feed. Just like the HTML video element created when using the </w:t>
+      </w:r>
+      <w:proofErr w:type="spellStart"/>
+      <w:proofErr w:type="gramStart"/>
       <w:r>
         <w:rPr>
           <w:rFonts w:ascii="Ubuntu Mono" w:eastAsia="Times New Roman" w:hAnsi="Ubuntu Mono" w:cs="Courier New"/>
@@ -1053,48 +1089,9 @@
           <w:lang w:val="en-US" w:eastAsia="ru-RU"/>
           <w14:ligatures w14:val="none"/>
         </w:rPr>
-        <w:t>()</w:t>
-      </w:r>
-      <w:r>
-        <w:rPr>
-          <w:rFonts w:ascii="Segoe UI" w:eastAsia="Times New Roman" w:hAnsi="Segoe UI" w:cs="Segoe UI"/>
-          <w:color w:val="FFFFFF"/>
-          <w:kern w:val="0"/>
-          <w:sz w:val="27"/>
-          <w:szCs w:val="27"/>
-          <w:lang w:val="en-US" w:eastAsia="ru-RU"/>
-          <w14:ligatures w14:val="none"/>
-        </w:rPr>
-        <w:t> function, the webcam feed’s HTML video element sits outside of the canvas.</w:t>
-      </w:r>
-    </w:p>
-    <w:p>
-      <w:pPr>
-        <w:shd w:val="clear" w:color="auto" w:fill="10162F"/>
-        <w:spacing w:after="0" w:afterAutospacing="1" w:line="240" w:lineRule="auto"/>
-        <w:rPr>
-          <w:rFonts w:ascii="Segoe UI" w:eastAsia="Times New Roman" w:hAnsi="Segoe UI" w:cs="Segoe UI"/>
-          <w:color w:val="FFFFFF"/>
-          <w:kern w:val="0"/>
-          <w:sz w:val="27"/>
-          <w:szCs w:val="27"/>
-          <w:lang w:val="en-US" w:eastAsia="ru-RU"/>
-          <w14:ligatures w14:val="none"/>
-        </w:rPr>
-      </w:pPr>
-      <w:r>
-        <w:rPr>
-          <w:rFonts w:ascii="Segoe UI" w:eastAsia="Times New Roman" w:hAnsi="Segoe UI" w:cs="Segoe UI"/>
-          <w:color w:val="FFFFFF"/>
-          <w:kern w:val="0"/>
-          <w:sz w:val="27"/>
-          <w:szCs w:val="27"/>
-          <w:lang w:val="en-US" w:eastAsia="ru-RU"/>
-          <w14:ligatures w14:val="none"/>
-        </w:rPr>
-        <w:t>The </w:t>
-      </w:r>
-      <w:proofErr w:type="spellStart"/>
+        <w:t>createVideo</w:t>
+      </w:r>
+      <w:proofErr w:type="spellEnd"/>
       <w:r>
         <w:rPr>
           <w:rFonts w:ascii="Ubuntu Mono" w:eastAsia="Times New Roman" w:hAnsi="Ubuntu Mono" w:cs="Courier New"/>
@@ -1107,9 +1104,9 @@
           <w:lang w:val="en-US" w:eastAsia="ru-RU"/>
           <w14:ligatures w14:val="none"/>
         </w:rPr>
-        <w:t>createCapture</w:t>
-      </w:r>
-      <w:proofErr w:type="spellEnd"/>
+        <w:t>(</w:t>
+      </w:r>
+      <w:proofErr w:type="gramEnd"/>
       <w:r>
         <w:rPr>
           <w:rFonts w:ascii="Ubuntu Mono" w:eastAsia="Times New Roman" w:hAnsi="Ubuntu Mono" w:cs="Courier New"/>
@@ -1122,7 +1119,92 @@
           <w:lang w:val="en-US" w:eastAsia="ru-RU"/>
           <w14:ligatures w14:val="none"/>
         </w:rPr>
-        <w:t>()</w:t>
+        <w:t>)</w:t>
+      </w:r>
+      <w:r>
+        <w:rPr>
+          <w:rFonts w:ascii="Segoe UI" w:eastAsia="Times New Roman" w:hAnsi="Segoe UI" w:cs="Segoe UI"/>
+          <w:color w:val="FFFFFF"/>
+          <w:kern w:val="0"/>
+          <w:sz w:val="27"/>
+          <w:szCs w:val="27"/>
+          <w:lang w:val="en-US" w:eastAsia="ru-RU"/>
+          <w14:ligatures w14:val="none"/>
+        </w:rPr>
+        <w:t> function, the webcam feed’s HTML video element sits outside of the canvas.</w:t>
+      </w:r>
+    </w:p>
+    <w:p>
+      <w:pPr>
+        <w:shd w:val="clear" w:color="auto" w:fill="10162F"/>
+        <w:spacing w:after="0" w:afterAutospacing="1" w:line="240" w:lineRule="auto"/>
+        <w:rPr>
+          <w:rFonts w:ascii="Segoe UI" w:eastAsia="Times New Roman" w:hAnsi="Segoe UI" w:cs="Segoe UI"/>
+          <w:color w:val="FFFFFF"/>
+          <w:kern w:val="0"/>
+          <w:sz w:val="27"/>
+          <w:szCs w:val="27"/>
+          <w:lang w:val="en-US" w:eastAsia="ru-RU"/>
+          <w14:ligatures w14:val="none"/>
+        </w:rPr>
+      </w:pPr>
+      <w:r>
+        <w:rPr>
+          <w:rFonts w:ascii="Segoe UI" w:eastAsia="Times New Roman" w:hAnsi="Segoe UI" w:cs="Segoe UI"/>
+          <w:color w:val="FFFFFF"/>
+          <w:kern w:val="0"/>
+          <w:sz w:val="27"/>
+          <w:szCs w:val="27"/>
+          <w:lang w:val="en-US" w:eastAsia="ru-RU"/>
+          <w14:ligatures w14:val="none"/>
+        </w:rPr>
+        <w:t>The </w:t>
+      </w:r>
+      <w:proofErr w:type="spellStart"/>
+      <w:proofErr w:type="gramStart"/>
+      <w:r>
+        <w:rPr>
+          <w:rFonts w:ascii="Ubuntu Mono" w:eastAsia="Times New Roman" w:hAnsi="Ubuntu Mono" w:cs="Courier New"/>
+          <w:b/>
+          <w:bCs/>
+          <w:color w:val="4FE0B0"/>
+          <w:kern w:val="0"/>
+          <w:sz w:val="20"/>
+          <w:szCs w:val="20"/>
+          <w:lang w:val="en-US" w:eastAsia="ru-RU"/>
+          <w14:ligatures w14:val="none"/>
+        </w:rPr>
+        <w:t>createCapture</w:t>
+      </w:r>
+      <w:proofErr w:type="spellEnd"/>
+      <w:r>
+        <w:rPr>
+          <w:rFonts w:ascii="Ubuntu Mono" w:eastAsia="Times New Roman" w:hAnsi="Ubuntu Mono" w:cs="Courier New"/>
+          <w:b/>
+          <w:bCs/>
+          <w:color w:val="4FE0B0"/>
+          <w:kern w:val="0"/>
+          <w:sz w:val="20"/>
+          <w:szCs w:val="20"/>
+          <w:lang w:val="en-US" w:eastAsia="ru-RU"/>
+          <w14:ligatures w14:val="none"/>
+        </w:rPr>
+        <w:t>(</w:t>
+      </w:r>
+      <w:proofErr w:type="gramEnd"/>
+      <w:r>
+        <w:rPr>
+          <w:rFonts w:ascii="Ubuntu Mono" w:eastAsia="Times New Roman" w:hAnsi="Ubuntu Mono" w:cs="Courier New"/>
+          <w:b/>
+          <w:bCs/>
+          <w:color w:val="4FE0B0"/>
+          <w:kern w:val="0"/>
+          <w:sz w:val="20"/>
+          <w:szCs w:val="20"/>
+          <w:lang w:val="en-US" w:eastAsia="ru-RU"/>
+          <w14:ligatures w14:val="none"/>
+        </w:rPr>
+        <w:t>)</w:t>
       </w:r>
       <w:r>
         <w:rPr>
@@ -1165,6 +1247,7 @@
         <w:t> for the </w:t>
       </w:r>
       <w:proofErr w:type="spellStart"/>
+      <w:proofErr w:type="gramStart"/>
       <w:r>
         <w:rPr>
           <w:rFonts w:ascii="Ubuntu Mono" w:eastAsia="Times New Roman" w:hAnsi="Ubuntu Mono" w:cs="Courier New"/>
@@ -1192,80 +1275,9 @@
           <w:lang w:val="en-US" w:eastAsia="ru-RU"/>
           <w14:ligatures w14:val="none"/>
         </w:rPr>
-        <w:t>()</w:t>
-      </w:r>
-      <w:r>
-        <w:rPr>
-          <w:rFonts w:ascii="Segoe UI" w:eastAsia="Times New Roman" w:hAnsi="Segoe UI" w:cs="Segoe UI"/>
-          <w:color w:val="FFFFFF"/>
-          <w:kern w:val="0"/>
-          <w:sz w:val="27"/>
-          <w:szCs w:val="27"/>
-          <w:lang w:val="en-US" w:eastAsia="ru-RU"/>
-          <w14:ligatures w14:val="none"/>
-        </w:rPr>
-        <w:t> function.</w:t>
-      </w:r>
-    </w:p>
-    <w:p>
-      <w:pPr>
-        <w:shd w:val="clear" w:color="auto" w:fill="10162F"/>
-        <w:spacing w:before="100" w:beforeAutospacing="1" w:after="100" w:afterAutospacing="1" w:line="240" w:lineRule="auto"/>
-        <w:outlineLvl w:val="2"/>
-        <w:rPr>
-          <w:rFonts w:ascii="Segoe UI" w:eastAsia="Times New Roman" w:hAnsi="Segoe UI" w:cs="Segoe UI"/>
-          <w:b/>
-          <w:bCs/>
-          <w:color w:val="FFFFFF"/>
-          <w:kern w:val="0"/>
-          <w:sz w:val="27"/>
-          <w:szCs w:val="27"/>
-          <w:lang w:val="en-US" w:eastAsia="ru-RU"/>
-          <w14:ligatures w14:val="none"/>
-        </w:rPr>
-      </w:pPr>
-      <w:r>
-        <w:rPr>
-          <w:rFonts w:ascii="Segoe UI" w:eastAsia="Times New Roman" w:hAnsi="Segoe UI" w:cs="Segoe UI"/>
-          <w:b/>
-          <w:bCs/>
-          <w:color w:val="FFFFFF"/>
-          <w:kern w:val="0"/>
-          <w:sz w:val="27"/>
-          <w:szCs w:val="27"/>
-          <w:lang w:val="en-US" w:eastAsia="ru-RU"/>
-          <w14:ligatures w14:val="none"/>
-        </w:rPr>
-        <w:lastRenderedPageBreak/>
-        <w:t>Drawing the Webcam Capture to the Canvas</w:t>
-      </w:r>
-    </w:p>
-    <w:p>
-      <w:pPr>
-        <w:shd w:val="clear" w:color="auto" w:fill="10162F"/>
-        <w:spacing w:after="0" w:afterAutospacing="1" w:line="240" w:lineRule="auto"/>
-        <w:rPr>
-          <w:rFonts w:ascii="Segoe UI" w:eastAsia="Times New Roman" w:hAnsi="Segoe UI" w:cs="Segoe UI"/>
-          <w:color w:val="FFFFFF"/>
-          <w:kern w:val="0"/>
-          <w:sz w:val="27"/>
-          <w:szCs w:val="27"/>
-          <w:lang w:val="en-US" w:eastAsia="ru-RU"/>
-          <w14:ligatures w14:val="none"/>
-        </w:rPr>
-      </w:pPr>
-      <w:r>
-        <w:rPr>
-          <w:rFonts w:ascii="Segoe UI" w:eastAsia="Times New Roman" w:hAnsi="Segoe UI" w:cs="Segoe UI"/>
-          <w:color w:val="FFFFFF"/>
-          <w:kern w:val="0"/>
-          <w:sz w:val="27"/>
-          <w:szCs w:val="27"/>
-          <w:lang w:val="en-US" w:eastAsia="ru-RU"/>
-          <w14:ligatures w14:val="none"/>
-        </w:rPr>
-        <w:t>In many cases, we’ll want to use the webcam feed within the p5.js canvas itself! Just as we do for external videos, we can use the </w:t>
-      </w:r>
+        <w:t>(</w:t>
+      </w:r>
+      <w:proofErr w:type="gramEnd"/>
       <w:r>
         <w:rPr>
           <w:rFonts w:ascii="Ubuntu Mono" w:eastAsia="Times New Roman" w:hAnsi="Ubuntu Mono" w:cs="Courier New"/>
@@ -1278,7 +1290,7 @@
           <w:lang w:val="en-US" w:eastAsia="ru-RU"/>
           <w14:ligatures w14:val="none"/>
         </w:rPr>
-        <w:t>image()</w:t>
+        <w:t>)</w:t>
       </w:r>
       <w:r>
         <w:rPr>
@@ -1290,15 +1302,18 @@
           <w:lang w:val="en-US" w:eastAsia="ru-RU"/>
           <w14:ligatures w14:val="none"/>
         </w:rPr>
-        <w:t> function for this purpose.</w:t>
+        <w:t> function.</w:t>
       </w:r>
     </w:p>
     <w:p>
       <w:pPr>
         <w:shd w:val="clear" w:color="auto" w:fill="10162F"/>
-        <w:spacing w:after="0" w:afterAutospacing="1" w:line="240" w:lineRule="auto"/>
+        <w:spacing w:before="100" w:beforeAutospacing="1" w:after="100" w:afterAutospacing="1" w:line="240" w:lineRule="auto"/>
+        <w:outlineLvl w:val="2"/>
         <w:rPr>
           <w:rFonts w:ascii="Segoe UI" w:eastAsia="Times New Roman" w:hAnsi="Segoe UI" w:cs="Segoe UI"/>
+          <w:b/>
+          <w:bCs/>
           <w:color w:val="FFFFFF"/>
           <w:kern w:val="0"/>
           <w:sz w:val="27"/>
@@ -1310,6 +1325,8 @@
       <w:r>
         <w:rPr>
           <w:rFonts w:ascii="Segoe UI" w:eastAsia="Times New Roman" w:hAnsi="Segoe UI" w:cs="Segoe UI"/>
+          <w:b/>
+          <w:bCs/>
           <w:color w:val="FFFFFF"/>
           <w:kern w:val="0"/>
           <w:sz w:val="27"/>
@@ -1317,8 +1334,37 @@
           <w:lang w:val="en-US" w:eastAsia="ru-RU"/>
           <w14:ligatures w14:val="none"/>
         </w:rPr>
-        <w:t>The code below demonstrates how we can use the </w:t>
-      </w:r>
+        <w:lastRenderedPageBreak/>
+        <w:t>Drawing the Webcam Capture to the Canvas</w:t>
+      </w:r>
+    </w:p>
+    <w:p>
+      <w:pPr>
+        <w:shd w:val="clear" w:color="auto" w:fill="10162F"/>
+        <w:spacing w:after="0" w:afterAutospacing="1" w:line="240" w:lineRule="auto"/>
+        <w:rPr>
+          <w:rFonts w:ascii="Segoe UI" w:eastAsia="Times New Roman" w:hAnsi="Segoe UI" w:cs="Segoe UI"/>
+          <w:color w:val="FFFFFF"/>
+          <w:kern w:val="0"/>
+          <w:sz w:val="27"/>
+          <w:szCs w:val="27"/>
+          <w:lang w:val="en-US" w:eastAsia="ru-RU"/>
+          <w14:ligatures w14:val="none"/>
+        </w:rPr>
+      </w:pPr>
+      <w:r>
+        <w:rPr>
+          <w:rFonts w:ascii="Segoe UI" w:eastAsia="Times New Roman" w:hAnsi="Segoe UI" w:cs="Segoe UI"/>
+          <w:color w:val="FFFFFF"/>
+          <w:kern w:val="0"/>
+          <w:sz w:val="27"/>
+          <w:szCs w:val="27"/>
+          <w:lang w:val="en-US" w:eastAsia="ru-RU"/>
+          <w14:ligatures w14:val="none"/>
+        </w:rPr>
+        <w:t>In many cases, we’ll want to use the webcam feed within the p5.js canvas itself! Just as we do for external videos, we can use the </w:t>
+      </w:r>
+      <w:proofErr w:type="gramStart"/>
       <w:r>
         <w:rPr>
           <w:rFonts w:ascii="Ubuntu Mono" w:eastAsia="Times New Roman" w:hAnsi="Ubuntu Mono" w:cs="Courier New"/>
@@ -1331,7 +1377,91 @@
           <w:lang w:val="en-US" w:eastAsia="ru-RU"/>
           <w14:ligatures w14:val="none"/>
         </w:rPr>
-        <w:t>image()</w:t>
+        <w:t>image(</w:t>
+      </w:r>
+      <w:proofErr w:type="gramEnd"/>
+      <w:r>
+        <w:rPr>
+          <w:rFonts w:ascii="Ubuntu Mono" w:eastAsia="Times New Roman" w:hAnsi="Ubuntu Mono" w:cs="Courier New"/>
+          <w:b/>
+          <w:bCs/>
+          <w:color w:val="4FE0B0"/>
+          <w:kern w:val="0"/>
+          <w:sz w:val="20"/>
+          <w:szCs w:val="20"/>
+          <w:lang w:val="en-US" w:eastAsia="ru-RU"/>
+          <w14:ligatures w14:val="none"/>
+        </w:rPr>
+        <w:t>)</w:t>
+      </w:r>
+      <w:r>
+        <w:rPr>
+          <w:rFonts w:ascii="Segoe UI" w:eastAsia="Times New Roman" w:hAnsi="Segoe UI" w:cs="Segoe UI"/>
+          <w:color w:val="FFFFFF"/>
+          <w:kern w:val="0"/>
+          <w:sz w:val="27"/>
+          <w:szCs w:val="27"/>
+          <w:lang w:val="en-US" w:eastAsia="ru-RU"/>
+          <w14:ligatures w14:val="none"/>
+        </w:rPr>
+        <w:t> function for this purpose.</w:t>
+      </w:r>
+    </w:p>
+    <w:p>
+      <w:pPr>
+        <w:shd w:val="clear" w:color="auto" w:fill="10162F"/>
+        <w:spacing w:after="0" w:afterAutospacing="1" w:line="240" w:lineRule="auto"/>
+        <w:rPr>
+          <w:rFonts w:ascii="Segoe UI" w:eastAsia="Times New Roman" w:hAnsi="Segoe UI" w:cs="Segoe UI"/>
+          <w:color w:val="FFFFFF"/>
+          <w:kern w:val="0"/>
+          <w:sz w:val="27"/>
+          <w:szCs w:val="27"/>
+          <w:lang w:val="en-US" w:eastAsia="ru-RU"/>
+          <w14:ligatures w14:val="none"/>
+        </w:rPr>
+      </w:pPr>
+      <w:r>
+        <w:rPr>
+          <w:rFonts w:ascii="Segoe UI" w:eastAsia="Times New Roman" w:hAnsi="Segoe UI" w:cs="Segoe UI"/>
+          <w:color w:val="FFFFFF"/>
+          <w:kern w:val="0"/>
+          <w:sz w:val="27"/>
+          <w:szCs w:val="27"/>
+          <w:lang w:val="en-US" w:eastAsia="ru-RU"/>
+          <w14:ligatures w14:val="none"/>
+        </w:rPr>
+        <w:t>The code below demonstrates how we can use the </w:t>
+      </w:r>
+      <w:proofErr w:type="gramStart"/>
+      <w:r>
+        <w:rPr>
+          <w:rFonts w:ascii="Ubuntu Mono" w:eastAsia="Times New Roman" w:hAnsi="Ubuntu Mono" w:cs="Courier New"/>
+          <w:b/>
+          <w:bCs/>
+          <w:color w:val="4FE0B0"/>
+          <w:kern w:val="0"/>
+          <w:sz w:val="20"/>
+          <w:szCs w:val="20"/>
+          <w:lang w:val="en-US" w:eastAsia="ru-RU"/>
+          <w14:ligatures w14:val="none"/>
+        </w:rPr>
+        <w:t>image(</w:t>
+      </w:r>
+      <w:proofErr w:type="gramEnd"/>
+      <w:r>
+        <w:rPr>
+          <w:rFonts w:ascii="Ubuntu Mono" w:eastAsia="Times New Roman" w:hAnsi="Ubuntu Mono" w:cs="Courier New"/>
+          <w:b/>
+          <w:bCs/>
+          <w:color w:val="4FE0B0"/>
+          <w:kern w:val="0"/>
+          <w:sz w:val="20"/>
+          <w:szCs w:val="20"/>
+          <w:lang w:val="en-US" w:eastAsia="ru-RU"/>
+          <w14:ligatures w14:val="none"/>
+        </w:rPr>
+        <w:t>)</w:t>
       </w:r>
       <w:r>
         <w:rPr>
@@ -1478,19 +1608,45 @@
           <w:lang w:val="en-US" w:eastAsia="ru-RU"/>
           <w14:ligatures w14:val="none"/>
         </w:rPr>
-        <w:t>function setup</w:t>
-      </w:r>
+        <w:t xml:space="preserve">function </w:t>
+      </w:r>
+      <w:proofErr w:type="gramStart"/>
       <w:r>
         <w:rPr>
           <w:rFonts w:ascii="Ubuntu Mono" w:eastAsia="Times New Roman" w:hAnsi="Ubuntu Mono" w:cs="Courier New"/>
-          <w:color w:val="FFFFFF"/>
+          <w:color w:val="B3CCFF"/>
           <w:kern w:val="0"/>
           <w:sz w:val="20"/>
           <w:szCs w:val="20"/>
           <w:lang w:val="en-US" w:eastAsia="ru-RU"/>
           <w14:ligatures w14:val="none"/>
         </w:rPr>
-        <w:t>() {</w:t>
+        <w:t>setup</w:t>
+      </w:r>
+      <w:r>
+        <w:rPr>
+          <w:rFonts w:ascii="Ubuntu Mono" w:eastAsia="Times New Roman" w:hAnsi="Ubuntu Mono" w:cs="Courier New"/>
+          <w:color w:val="FFFFFF"/>
+          <w:kern w:val="0"/>
+          <w:sz w:val="20"/>
+          <w:szCs w:val="20"/>
+          <w:lang w:val="en-US" w:eastAsia="ru-RU"/>
+          <w14:ligatures w14:val="none"/>
+        </w:rPr>
+        <w:t>(</w:t>
+      </w:r>
+      <w:proofErr w:type="gramEnd"/>
+      <w:r>
+        <w:rPr>
+          <w:rFonts w:ascii="Ubuntu Mono" w:eastAsia="Times New Roman" w:hAnsi="Ubuntu Mono" w:cs="Courier New"/>
+          <w:color w:val="FFFFFF"/>
+          <w:kern w:val="0"/>
+          <w:sz w:val="20"/>
+          <w:szCs w:val="20"/>
+          <w:lang w:val="en-US" w:eastAsia="ru-RU"/>
+          <w14:ligatures w14:val="none"/>
+        </w:rPr>
+        <w:t>) {</w:t>
       </w:r>
       <w:r>
         <w:rPr>
@@ -2088,6 +2244,7 @@
         <w:t>Above, we use the </w:t>
       </w:r>
       <w:proofErr w:type="spellStart"/>
+      <w:proofErr w:type="gramStart"/>
       <w:r>
         <w:rPr>
           <w:rFonts w:ascii="Ubuntu Mono" w:eastAsia="Times New Roman" w:hAnsi="Ubuntu Mono" w:cs="Courier New"/>
@@ -2115,20 +2272,9 @@
           <w:lang w:val="en-US" w:eastAsia="ru-RU"/>
           <w14:ligatures w14:val="none"/>
         </w:rPr>
-        <w:t>()</w:t>
-      </w:r>
-      <w:r>
-        <w:rPr>
-          <w:rFonts w:ascii="Segoe UI" w:eastAsia="Times New Roman" w:hAnsi="Segoe UI" w:cs="Segoe UI"/>
-          <w:color w:val="FFFFFF"/>
-          <w:kern w:val="0"/>
-          <w:sz w:val="27"/>
-          <w:szCs w:val="27"/>
-          <w:lang w:val="en-US" w:eastAsia="ru-RU"/>
-          <w14:ligatures w14:val="none"/>
-        </w:rPr>
-        <w:t> function in </w:t>
-      </w:r>
+        <w:t>(</w:t>
+      </w:r>
+      <w:proofErr w:type="gramEnd"/>
       <w:r>
         <w:rPr>
           <w:rFonts w:ascii="Ubuntu Mono" w:eastAsia="Times New Roman" w:hAnsi="Ubuntu Mono" w:cs="Courier New"/>
@@ -2141,7 +2287,7 @@
           <w:lang w:val="en-US" w:eastAsia="ru-RU"/>
           <w14:ligatures w14:val="none"/>
         </w:rPr>
-        <w:t>setup()</w:t>
+        <w:t>)</w:t>
       </w:r>
       <w:r>
         <w:rPr>
@@ -2153,7 +2299,7 @@
           <w:lang w:val="en-US" w:eastAsia="ru-RU"/>
           <w14:ligatures w14:val="none"/>
         </w:rPr>
-        <w:t> to create a webcam capture element. We then save it to the </w:t>
+        <w:t> function in </w:t>
       </w:r>
       <w:r>
         <w:rPr>
@@ -2167,6 +2313,32 @@
           <w:lang w:val="en-US" w:eastAsia="ru-RU"/>
           <w14:ligatures w14:val="none"/>
         </w:rPr>
+        <w:t>setup()</w:t>
+      </w:r>
+      <w:r>
+        <w:rPr>
+          <w:rFonts w:ascii="Segoe UI" w:eastAsia="Times New Roman" w:hAnsi="Segoe UI" w:cs="Segoe UI"/>
+          <w:color w:val="FFFFFF"/>
+          <w:kern w:val="0"/>
+          <w:sz w:val="27"/>
+          <w:szCs w:val="27"/>
+          <w:lang w:val="en-US" w:eastAsia="ru-RU"/>
+          <w14:ligatures w14:val="none"/>
+        </w:rPr>
+        <w:t> to create a webcam capture element. We then save it to the </w:t>
+      </w:r>
+      <w:r>
+        <w:rPr>
+          <w:rFonts w:ascii="Ubuntu Mono" w:eastAsia="Times New Roman" w:hAnsi="Ubuntu Mono" w:cs="Courier New"/>
+          <w:b/>
+          <w:bCs/>
+          <w:color w:val="4FE0B0"/>
+          <w:kern w:val="0"/>
+          <w:sz w:val="20"/>
+          <w:szCs w:val="20"/>
+          <w:lang w:val="en-US" w:eastAsia="ru-RU"/>
+          <w14:ligatures w14:val="none"/>
+        </w:rPr>
         <w:t>capture</w:t>
       </w:r>
       <w:r>
@@ -2200,6 +2372,7 @@
         </w:rPr>
         <w:t>In the </w:t>
       </w:r>
+      <w:proofErr w:type="gramStart"/>
       <w:r>
         <w:rPr>
           <w:rStyle w:val="HTML"/>
@@ -2209,7 +2382,19 @@
           <w:color w:val="4FE0B0"/>
           <w:lang w:val="en-US"/>
         </w:rPr>
-        <w:t>draw()</w:t>
+        <w:t>draw(</w:t>
+      </w:r>
+      <w:proofErr w:type="gramEnd"/>
+      <w:r>
+        <w:rPr>
+          <w:rStyle w:val="HTML"/>
+          <w:rFonts w:ascii="Ubuntu Mono" w:hAnsi="Ubuntu Mono"/>
+          <w:b/>
+          <w:bCs/>
+          <w:color w:val="4FE0B0"/>
+          <w:lang w:val="en-US"/>
+        </w:rPr>
+        <w:t>)</w:t>
       </w:r>
       <w:r>
         <w:rPr>
@@ -2469,7 +2654,16 @@
           <w:color w:val="FFFFFF"/>
           <w:lang w:val="en-US"/>
         </w:rPr>
-        <w:t>If we wanted to get rid of the webcam feed’s original HTML video element, we can use the </w:t>
+        <w:t xml:space="preserve">If we wanted to get rid of the webcam feed’s original HTML video element, we can use </w:t>
+      </w:r>
+      <w:proofErr w:type="gramStart"/>
+      <w:r>
+        <w:rPr>
+          <w:rFonts w:ascii="Segoe UI" w:hAnsi="Segoe UI" w:cs="Segoe UI"/>
+          <w:color w:val="FFFFFF"/>
+          <w:lang w:val="en-US"/>
+        </w:rPr>
+        <w:t>the </w:t>
       </w:r>
       <w:r>
         <w:rPr>
@@ -2480,7 +2674,19 @@
           <w:color w:val="4FE0B0"/>
           <w:lang w:val="en-US"/>
         </w:rPr>
-        <w:t>.hide()</w:t>
+        <w:t>.hide</w:t>
+      </w:r>
+      <w:proofErr w:type="gramEnd"/>
+      <w:r>
+        <w:rPr>
+          <w:rStyle w:val="HTML"/>
+          <w:rFonts w:ascii="Ubuntu Mono" w:hAnsi="Ubuntu Mono"/>
+          <w:b/>
+          <w:bCs/>
+          <w:color w:val="4FE0B0"/>
+          <w:lang w:val="en-US"/>
+        </w:rPr>
+        <w:t>()</w:t>
       </w:r>
       <w:r>
         <w:rPr>
@@ -2547,7 +2753,17 @@
           <w:color w:val="B3CCFF"/>
           <w:lang w:val="en-US"/>
         </w:rPr>
-        <w:t>function setup</w:t>
+        <w:t xml:space="preserve">function </w:t>
+      </w:r>
+      <w:proofErr w:type="gramStart"/>
+      <w:r>
+        <w:rPr>
+          <w:rStyle w:val="mtk12"/>
+          <w:rFonts w:ascii="Ubuntu Mono" w:hAnsi="Ubuntu Mono"/>
+          <w:color w:val="B3CCFF"/>
+          <w:lang w:val="en-US"/>
+        </w:rPr>
+        <w:t>setup</w:t>
       </w:r>
       <w:r>
         <w:rPr>
@@ -2556,7 +2772,17 @@
           <w:color w:val="FFFFFF"/>
           <w:lang w:val="en-US"/>
         </w:rPr>
-        <w:t>() {</w:t>
+        <w:t>(</w:t>
+      </w:r>
+      <w:proofErr w:type="gramEnd"/>
+      <w:r>
+        <w:rPr>
+          <w:rStyle w:val="mtk1"/>
+          <w:rFonts w:ascii="Ubuntu Mono" w:hAnsi="Ubuntu Mono"/>
+          <w:color w:val="FFFFFF"/>
+          <w:lang w:val="en-US"/>
+        </w:rPr>
+        <w:t>) {</w:t>
       </w:r>
       <w:r>
         <w:rPr>
@@ -3060,6 +3286,7 @@
         </w:rPr>
         <w:t>The code above is the same as the one before, except for one more line added inside the </w:t>
       </w:r>
+      <w:proofErr w:type="gramStart"/>
       <w:r>
         <w:rPr>
           <w:rStyle w:val="HTML"/>
@@ -3069,16 +3296,9 @@
           <w:color w:val="4FE0B0"/>
           <w:lang w:val="en-US"/>
         </w:rPr>
-        <w:t>setup()</w:t>
-      </w:r>
-      <w:r>
-        <w:rPr>
-          <w:rFonts w:ascii="Segoe UI" w:hAnsi="Segoe UI" w:cs="Segoe UI"/>
-          <w:color w:val="FFFFFF"/>
-          <w:lang w:val="en-US"/>
-        </w:rPr>
-        <w:t> function that uses the </w:t>
-      </w:r>
+        <w:t>setup(</w:t>
+      </w:r>
+      <w:proofErr w:type="gramEnd"/>
       <w:r>
         <w:rPr>
           <w:rStyle w:val="HTML"/>
@@ -3088,15 +3308,15 @@
           <w:color w:val="4FE0B0"/>
           <w:lang w:val="en-US"/>
         </w:rPr>
-        <w:t>.hide()</w:t>
-      </w:r>
-      <w:r>
-        <w:rPr>
-          <w:rFonts w:ascii="Segoe UI" w:hAnsi="Segoe UI" w:cs="Segoe UI"/>
-          <w:color w:val="FFFFFF"/>
-          <w:lang w:val="en-US"/>
-        </w:rPr>
-        <w:t> method. When </w:t>
+        <w:t>)</w:t>
+      </w:r>
+      <w:r>
+        <w:rPr>
+          <w:rFonts w:ascii="Segoe UI" w:hAnsi="Segoe UI" w:cs="Segoe UI"/>
+          <w:color w:val="FFFFFF"/>
+          <w:lang w:val="en-US"/>
+        </w:rPr>
+        <w:t> function that uses the </w:t>
       </w:r>
       <w:r>
         <w:rPr>
@@ -3115,9 +3335,17 @@
           <w:color w:val="FFFFFF"/>
           <w:lang w:val="en-US"/>
         </w:rPr>
-        <w:t> is called on the webcam capture element, it will remove the HTML video element on the webpage originally created by </w:t>
-      </w:r>
-      <w:proofErr w:type="spellStart"/>
+        <w:t xml:space="preserve"> method. </w:t>
+      </w:r>
+      <w:proofErr w:type="gramStart"/>
+      <w:r>
+        <w:rPr>
+          <w:rFonts w:ascii="Segoe UI" w:hAnsi="Segoe UI" w:cs="Segoe UI"/>
+          <w:color w:val="FFFFFF"/>
+          <w:lang w:val="en-US"/>
+        </w:rPr>
+        <w:t>When </w:t>
+      </w:r>
       <w:r>
         <w:rPr>
           <w:rStyle w:val="HTML"/>
@@ -3127,9 +3355,9 @@
           <w:color w:val="4FE0B0"/>
           <w:lang w:val="en-US"/>
         </w:rPr>
-        <w:t>createCapture</w:t>
-      </w:r>
-      <w:proofErr w:type="spellEnd"/>
+        <w:t>.hide</w:t>
+      </w:r>
+      <w:proofErr w:type="gramEnd"/>
       <w:r>
         <w:rPr>
           <w:rStyle w:val="HTML"/>
@@ -3147,6 +3375,38 @@
           <w:color w:val="FFFFFF"/>
           <w:lang w:val="en-US"/>
         </w:rPr>
+        <w:t> is called on the webcam capture element, it will remove the HTML video element on the webpage originally created by </w:t>
+      </w:r>
+      <w:proofErr w:type="spellStart"/>
+      <w:r>
+        <w:rPr>
+          <w:rStyle w:val="HTML"/>
+          <w:rFonts w:ascii="Ubuntu Mono" w:hAnsi="Ubuntu Mono"/>
+          <w:b/>
+          <w:bCs/>
+          <w:color w:val="4FE0B0"/>
+          <w:lang w:val="en-US"/>
+        </w:rPr>
+        <w:t>createCapture</w:t>
+      </w:r>
+      <w:proofErr w:type="spellEnd"/>
+      <w:r>
+        <w:rPr>
+          <w:rStyle w:val="HTML"/>
+          <w:rFonts w:ascii="Ubuntu Mono" w:hAnsi="Ubuntu Mono"/>
+          <w:b/>
+          <w:bCs/>
+          <w:color w:val="4FE0B0"/>
+          <w:lang w:val="en-US"/>
+        </w:rPr>
+        <w:t>()</w:t>
+      </w:r>
+      <w:r>
+        <w:rPr>
+          <w:rFonts w:ascii="Segoe UI" w:hAnsi="Segoe UI" w:cs="Segoe UI"/>
+          <w:color w:val="FFFFFF"/>
+          <w:lang w:val="en-US"/>
+        </w:rPr>
         <w:t>—so that all you end up seeing is the webcam feed drawn to the canvas.</w:t>
       </w:r>
     </w:p>
@@ -3188,6 +3448,7 @@
         </w:rPr>
         <w:t>You might have noticed that the scale of the webcam feed in the canvas looks off in the previous example—that’s because when we use the </w:t>
       </w:r>
+      <w:proofErr w:type="gramStart"/>
       <w:r>
         <w:rPr>
           <w:rStyle w:val="HTML"/>
@@ -3197,7 +3458,19 @@
           <w:color w:val="4FE0B0"/>
           <w:lang w:val="en-US"/>
         </w:rPr>
-        <w:t>image()</w:t>
+        <w:t>image(</w:t>
+      </w:r>
+      <w:proofErr w:type="gramEnd"/>
+      <w:r>
+        <w:rPr>
+          <w:rStyle w:val="HTML"/>
+          <w:rFonts w:ascii="Ubuntu Mono" w:hAnsi="Ubuntu Mono"/>
+          <w:b/>
+          <w:bCs/>
+          <w:color w:val="4FE0B0"/>
+          <w:lang w:val="en-US"/>
+        </w:rPr>
+        <w:t>)</w:t>
       </w:r>
       <w:r>
         <w:rPr>
@@ -3419,6 +3692,7 @@
         </w:rPr>
         <w:t> It likely won’t be properly initialized when the </w:t>
       </w:r>
+      <w:proofErr w:type="gramStart"/>
       <w:r>
         <w:rPr>
           <w:rStyle w:val="HTML"/>
@@ -3428,16 +3702,9 @@
           <w:color w:val="4FE0B0"/>
           <w:lang w:val="en-US"/>
         </w:rPr>
-        <w:t>setup()</w:t>
-      </w:r>
-      <w:r>
-        <w:rPr>
-          <w:rFonts w:ascii="Segoe UI" w:hAnsi="Segoe UI" w:cs="Segoe UI"/>
-          <w:color w:val="FFFFFF"/>
-          <w:lang w:val="en-US"/>
-        </w:rPr>
-        <w:t> function runs (not even when you put it in the </w:t>
-      </w:r>
+        <w:t>setup(</w:t>
+      </w:r>
+      <w:proofErr w:type="gramEnd"/>
       <w:r>
         <w:rPr>
           <w:rStyle w:val="HTML"/>
@@ -3447,15 +3714,15 @@
           <w:color w:val="4FE0B0"/>
           <w:lang w:val="en-US"/>
         </w:rPr>
-        <w:t>preload()</w:t>
-      </w:r>
-      <w:r>
-        <w:rPr>
-          <w:rFonts w:ascii="Segoe UI" w:hAnsi="Segoe UI" w:cs="Segoe UI"/>
-          <w:color w:val="FFFFFF"/>
-          <w:lang w:val="en-US"/>
-        </w:rPr>
-        <w:t> function!). In other words, we won’t be able to access useful information, like the exact pixel dimensions of the video, until later iterations of the </w:t>
+        <w:t>)</w:t>
+      </w:r>
+      <w:r>
+        <w:rPr>
+          <w:rFonts w:ascii="Segoe UI" w:hAnsi="Segoe UI" w:cs="Segoe UI"/>
+          <w:color w:val="FFFFFF"/>
+          <w:lang w:val="en-US"/>
+        </w:rPr>
+        <w:t> function runs (not even when you put it in the </w:t>
       </w:r>
       <w:r>
         <w:rPr>
@@ -3466,7 +3733,39 @@
           <w:color w:val="4FE0B0"/>
           <w:lang w:val="en-US"/>
         </w:rPr>
-        <w:t>draw()</w:t>
+        <w:t>preload()</w:t>
+      </w:r>
+      <w:r>
+        <w:rPr>
+          <w:rFonts w:ascii="Segoe UI" w:hAnsi="Segoe UI" w:cs="Segoe UI"/>
+          <w:color w:val="FFFFFF"/>
+          <w:lang w:val="en-US"/>
+        </w:rPr>
+        <w:t> function!). In other words, we won’t be able to access useful information, like the exact pixel dimensions of the video, until later iterations of the </w:t>
+      </w:r>
+      <w:proofErr w:type="gramStart"/>
+      <w:r>
+        <w:rPr>
+          <w:rStyle w:val="HTML"/>
+          <w:rFonts w:ascii="Ubuntu Mono" w:hAnsi="Ubuntu Mono"/>
+          <w:b/>
+          <w:bCs/>
+          <w:color w:val="4FE0B0"/>
+          <w:lang w:val="en-US"/>
+        </w:rPr>
+        <w:t>draw(</w:t>
+      </w:r>
+      <w:proofErr w:type="gramEnd"/>
+      <w:r>
+        <w:rPr>
+          <w:rStyle w:val="HTML"/>
+          <w:rFonts w:ascii="Ubuntu Mono" w:hAnsi="Ubuntu Mono"/>
+          <w:b/>
+          <w:bCs/>
+          <w:color w:val="4FE0B0"/>
+          <w:lang w:val="en-US"/>
+        </w:rPr>
+        <w:t>)</w:t>
       </w:r>
       <w:r>
         <w:rPr>
@@ -3497,6 +3796,7 @@
         <w:t>One solution is to provide a second argument for the </w:t>
       </w:r>
       <w:proofErr w:type="spellStart"/>
+      <w:proofErr w:type="gramStart"/>
       <w:r>
         <w:rPr>
           <w:rStyle w:val="HTML"/>
@@ -3518,7 +3818,19 @@
           <w:color w:val="4FE0B0"/>
           <w:lang w:val="en-US"/>
         </w:rPr>
-        <w:t>()</w:t>
+        <w:t>(</w:t>
+      </w:r>
+      <w:proofErr w:type="gramEnd"/>
+      <w:r>
+        <w:rPr>
+          <w:rStyle w:val="HTML"/>
+          <w:rFonts w:ascii="Ubuntu Mono" w:hAnsi="Ubuntu Mono"/>
+          <w:b/>
+          <w:bCs/>
+          <w:color w:val="4FE0B0"/>
+          <w:lang w:val="en-US"/>
+        </w:rPr>
+        <w:t>)</w:t>
       </w:r>
       <w:r>
         <w:rPr>
@@ -3585,6 +3897,7 @@
         <w:t>In this case, adding a callback function to </w:t>
       </w:r>
       <w:proofErr w:type="spellStart"/>
+      <w:proofErr w:type="gramStart"/>
       <w:r>
         <w:rPr>
           <w:rStyle w:val="HTML"/>
@@ -3606,7 +3919,19 @@
           <w:color w:val="4FE0B0"/>
           <w:lang w:val="en-US"/>
         </w:rPr>
-        <w:t>()</w:t>
+        <w:t>(</w:t>
+      </w:r>
+      <w:proofErr w:type="gramEnd"/>
+      <w:r>
+        <w:rPr>
+          <w:rStyle w:val="HTML"/>
+          <w:rFonts w:ascii="Ubuntu Mono" w:hAnsi="Ubuntu Mono"/>
+          <w:b/>
+          <w:bCs/>
+          <w:color w:val="4FE0B0"/>
+          <w:lang w:val="en-US"/>
+        </w:rPr>
+        <w:t>)</w:t>
       </w:r>
       <w:r>
         <w:rPr>
@@ -4697,6 +5022,7 @@
         <w:t>Above, we created the </w:t>
       </w:r>
       <w:proofErr w:type="spellStart"/>
+      <w:proofErr w:type="gramStart"/>
       <w:r>
         <w:rPr>
           <w:rStyle w:val="HTML"/>
@@ -4718,17 +5044,9 @@
           <w:color w:val="4FE0B0"/>
           <w:lang w:val="en-US"/>
         </w:rPr>
-        <w:t>()</w:t>
-      </w:r>
-      <w:r>
-        <w:rPr>
-          <w:rFonts w:ascii="Segoe UI" w:hAnsi="Segoe UI" w:cs="Segoe UI"/>
-          <w:color w:val="FFFFFF"/>
-          <w:lang w:val="en-US"/>
-        </w:rPr>
-        <w:t> function and passed it into </w:t>
-      </w:r>
-      <w:proofErr w:type="spellStart"/>
+        <w:t>(</w:t>
+      </w:r>
+      <w:proofErr w:type="gramEnd"/>
       <w:r>
         <w:rPr>
           <w:rStyle w:val="HTML"/>
@@ -4738,9 +5056,17 @@
           <w:color w:val="4FE0B0"/>
           <w:lang w:val="en-US"/>
         </w:rPr>
-        <w:t>createCapture</w:t>
-      </w:r>
-      <w:proofErr w:type="spellEnd"/>
+        <w:t>)</w:t>
+      </w:r>
+      <w:r>
+        <w:rPr>
+          <w:rFonts w:ascii="Segoe UI" w:hAnsi="Segoe UI" w:cs="Segoe UI"/>
+          <w:color w:val="FFFFFF"/>
+          <w:lang w:val="en-US"/>
+        </w:rPr>
+        <w:t> function and passed it into </w:t>
+      </w:r>
+      <w:proofErr w:type="spellStart"/>
       <w:r>
         <w:rPr>
           <w:rStyle w:val="HTML"/>
@@ -4750,17 +5076,9 @@
           <w:color w:val="4FE0B0"/>
           <w:lang w:val="en-US"/>
         </w:rPr>
-        <w:t>()</w:t>
-      </w:r>
-      <w:r>
-        <w:rPr>
-          <w:rFonts w:ascii="Segoe UI" w:hAnsi="Segoe UI" w:cs="Segoe UI"/>
-          <w:color w:val="FFFFFF"/>
-          <w:lang w:val="en-US"/>
-        </w:rPr>
-        <w:t> as a callback function. This callback function calculates values for </w:t>
-      </w:r>
-      <w:proofErr w:type="spellStart"/>
+        <w:t>createCapture</w:t>
+      </w:r>
+      <w:proofErr w:type="spellEnd"/>
       <w:r>
         <w:rPr>
           <w:rStyle w:val="HTML"/>
@@ -4770,16 +5088,15 @@
           <w:color w:val="4FE0B0"/>
           <w:lang w:val="en-US"/>
         </w:rPr>
-        <w:t>desiredWidth</w:t>
-      </w:r>
-      <w:proofErr w:type="spellEnd"/>
-      <w:r>
-        <w:rPr>
-          <w:rFonts w:ascii="Segoe UI" w:hAnsi="Segoe UI" w:cs="Segoe UI"/>
-          <w:color w:val="FFFFFF"/>
-          <w:lang w:val="en-US"/>
-        </w:rPr>
-        <w:t> and </w:t>
+        <w:t>()</w:t>
+      </w:r>
+      <w:r>
+        <w:rPr>
+          <w:rFonts w:ascii="Segoe UI" w:hAnsi="Segoe UI" w:cs="Segoe UI"/>
+          <w:color w:val="FFFFFF"/>
+          <w:lang w:val="en-US"/>
+        </w:rPr>
+        <w:t> as a callback function. This callback function calculates values for </w:t>
       </w:r>
       <w:proofErr w:type="spellStart"/>
       <w:r>
@@ -4791,6 +5108,27 @@
           <w:color w:val="4FE0B0"/>
           <w:lang w:val="en-US"/>
         </w:rPr>
+        <w:t>desiredWidth</w:t>
+      </w:r>
+      <w:proofErr w:type="spellEnd"/>
+      <w:r>
+        <w:rPr>
+          <w:rFonts w:ascii="Segoe UI" w:hAnsi="Segoe UI" w:cs="Segoe UI"/>
+          <w:color w:val="FFFFFF"/>
+          <w:lang w:val="en-US"/>
+        </w:rPr>
+        <w:t> and </w:t>
+      </w:r>
+      <w:proofErr w:type="spellStart"/>
+      <w:r>
+        <w:rPr>
+          <w:rStyle w:val="HTML"/>
+          <w:rFonts w:ascii="Ubuntu Mono" w:hAnsi="Ubuntu Mono"/>
+          <w:b/>
+          <w:bCs/>
+          <w:color w:val="4FE0B0"/>
+          <w:lang w:val="en-US"/>
+        </w:rPr>
         <w:t>desiredHeight</w:t>
       </w:r>
       <w:proofErr w:type="spellEnd"/>
@@ -4854,7 +5192,16 @@
           <w:color w:val="FFFFFF"/>
           <w:lang w:val="en-US"/>
         </w:rPr>
-        <w:t> are calculated based off of the webcam’s dimensions, which we can now access through the properly-initialized webcam capture element’s </w:t>
+        <w:t xml:space="preserve"> are calculated based off of the webcam’s dimensions, which we can now access through the properly-initialized webcam capture </w:t>
+      </w:r>
+      <w:proofErr w:type="gramStart"/>
+      <w:r>
+        <w:rPr>
+          <w:rFonts w:ascii="Segoe UI" w:hAnsi="Segoe UI" w:cs="Segoe UI"/>
+          <w:color w:val="FFFFFF"/>
+          <w:lang w:val="en-US"/>
+        </w:rPr>
+        <w:t>element’s </w:t>
       </w:r>
       <w:r>
         <w:rPr>
@@ -4867,6 +5214,7 @@
         </w:rPr>
         <w:t>.width</w:t>
       </w:r>
+      <w:proofErr w:type="gramEnd"/>
       <w:r>
         <w:rPr>
           <w:rFonts w:ascii="Segoe UI" w:hAnsi="Segoe UI" w:cs="Segoe UI"/>
@@ -4923,6 +5271,7 @@
         </w:rPr>
         <w:fldChar w:fldCharType="separate"/>
       </w:r>
+      <w:proofErr w:type="gramStart"/>
       <w:r>
         <w:rPr>
           <w:rStyle w:val="HTML"/>
@@ -4948,7 +5297,21 @@
           <w:bdr w:val="none" w:sz="0" w:space="0" w:color="auto" w:frame="1"/>
           <w:lang w:val="en-US"/>
         </w:rPr>
-        <w:t>()</w:t>
+        <w:t>(</w:t>
+      </w:r>
+      <w:proofErr w:type="gramEnd"/>
+      <w:r>
+        <w:rPr>
+          <w:rStyle w:val="HTML"/>
+          <w:rFonts w:ascii="Ubuntu Mono" w:hAnsi="Ubuntu Mono"/>
+          <w:b/>
+          <w:bCs/>
+          <w:color w:val="4FE0B0"/>
+          <w:u w:val="single"/>
+          <w:bdr w:val="none" w:sz="0" w:space="0" w:color="auto" w:frame="1"/>
+          <w:lang w:val="en-US"/>
+        </w:rPr>
+        <w:t>)</w:t>
       </w:r>
       <w:r>
         <w:rPr>
@@ -5108,6 +5471,7 @@
         <w:t>The </w:t>
       </w:r>
       <w:proofErr w:type="spellStart"/>
+      <w:proofErr w:type="gramStart"/>
       <w:r>
         <w:rPr>
           <w:rStyle w:val="HTML"/>
@@ -5129,7 +5493,19 @@
           <w:color w:val="4FE0B0"/>
           <w:lang w:val="en-US"/>
         </w:rPr>
-        <w:t>()</w:t>
+        <w:t>(</w:t>
+      </w:r>
+      <w:proofErr w:type="gramEnd"/>
+      <w:r>
+        <w:rPr>
+          <w:rStyle w:val="HTML"/>
+          <w:rFonts w:ascii="Ubuntu Mono" w:hAnsi="Ubuntu Mono"/>
+          <w:b/>
+          <w:bCs/>
+          <w:color w:val="4FE0B0"/>
+          <w:lang w:val="en-US"/>
+        </w:rPr>
+        <w:t>)</w:t>
       </w:r>
       <w:r>
         <w:rPr>
@@ -5202,6 +5578,7 @@
         </w:rPr>
       </w:pPr>
       <w:proofErr w:type="spellStart"/>
+      <w:proofErr w:type="gramStart"/>
       <w:r>
         <w:rPr>
           <w:rStyle w:val="mtk9"/>
@@ -5230,6 +5607,7 @@
         <w:t>size</w:t>
       </w:r>
       <w:proofErr w:type="spellEnd"/>
+      <w:proofErr w:type="gramEnd"/>
       <w:r>
         <w:rPr>
           <w:rStyle w:val="mtk1"/>
@@ -5305,7 +5683,16 @@
           <w:color w:val="FFFFFF"/>
           <w:lang w:val="en-US"/>
         </w:rPr>
-        <w:t>While not absolutely necessary to use the </w:t>
+        <w:t xml:space="preserve">While not absolutely necessary to use </w:t>
+      </w:r>
+      <w:proofErr w:type="gramStart"/>
+      <w:r>
+        <w:rPr>
+          <w:rFonts w:ascii="Segoe UI" w:hAnsi="Segoe UI" w:cs="Segoe UI"/>
+          <w:color w:val="FFFFFF"/>
+          <w:lang w:val="en-US"/>
+        </w:rPr>
+        <w:t>the </w:t>
       </w:r>
       <w:r>
         <w:rPr>
@@ -5316,7 +5703,19 @@
           <w:color w:val="4FE0B0"/>
           <w:lang w:val="en-US"/>
         </w:rPr>
-        <w:t>.size()</w:t>
+        <w:t>.size</w:t>
+      </w:r>
+      <w:proofErr w:type="gramEnd"/>
+      <w:r>
+        <w:rPr>
+          <w:rStyle w:val="HTML"/>
+          <w:rFonts w:ascii="Ubuntu Mono" w:hAnsi="Ubuntu Mono"/>
+          <w:b/>
+          <w:bCs/>
+          <w:color w:val="4FE0B0"/>
+          <w:lang w:val="en-US"/>
+        </w:rPr>
+        <w:t>()</w:t>
       </w:r>
       <w:r>
         <w:rPr>
@@ -5350,6 +5749,7 @@
         </w:rPr>
         <w:t>When drawing the webcam capture to the canvas later, we don’t have to specify arguments for the width and height of the </w:t>
       </w:r>
+      <w:proofErr w:type="gramStart"/>
       <w:r>
         <w:rPr>
           <w:rStyle w:val="HTML"/>
@@ -5359,7 +5759,19 @@
           <w:color w:val="4FE0B0"/>
           <w:lang w:val="en-US"/>
         </w:rPr>
-        <w:t>image()</w:t>
+        <w:t>image(</w:t>
+      </w:r>
+      <w:proofErr w:type="gramEnd"/>
+      <w:r>
+        <w:rPr>
+          <w:rStyle w:val="HTML"/>
+          <w:rFonts w:ascii="Ubuntu Mono" w:hAnsi="Ubuntu Mono"/>
+          <w:b/>
+          <w:bCs/>
+          <w:color w:val="4FE0B0"/>
+          <w:lang w:val="en-US"/>
+        </w:rPr>
+        <w:t>)</w:t>
       </w:r>
       <w:r>
         <w:rPr>
@@ -5391,7 +5803,16 @@
           <w:color w:val="FFFFFF"/>
           <w:lang w:val="en-US"/>
         </w:rPr>
-        <w:t>If we decide to manipulate the webcam capture element’s </w:t>
+        <w:t xml:space="preserve">If we decide to manipulate the webcam capture </w:t>
+      </w:r>
+      <w:proofErr w:type="gramStart"/>
+      <w:r>
+        <w:rPr>
+          <w:rFonts w:ascii="Segoe UI" w:hAnsi="Segoe UI" w:cs="Segoe UI"/>
+          <w:color w:val="FFFFFF"/>
+          <w:lang w:val="en-US"/>
+        </w:rPr>
+        <w:t>element’s </w:t>
       </w:r>
       <w:r>
         <w:rPr>
@@ -5404,6 +5825,7 @@
         </w:rPr>
         <w:t>.pixels</w:t>
       </w:r>
+      <w:proofErr w:type="gramEnd"/>
       <w:r>
         <w:rPr>
           <w:rFonts w:ascii="Segoe UI" w:hAnsi="Segoe UI" w:cs="Segoe UI"/>
@@ -5434,7 +5856,16 @@
           <w:color w:val="FFFFFF"/>
           <w:lang w:val="en-US"/>
         </w:rPr>
-        <w:t>Resizing the capture element smaller can improve performance, especially if you’re accessing its </w:t>
+        <w:t xml:space="preserve">Resizing the capture element smaller can improve performance, especially if you’re accessing </w:t>
+      </w:r>
+      <w:proofErr w:type="gramStart"/>
+      <w:r>
+        <w:rPr>
+          <w:rFonts w:ascii="Segoe UI" w:hAnsi="Segoe UI" w:cs="Segoe UI"/>
+          <w:color w:val="FFFFFF"/>
+          <w:lang w:val="en-US"/>
+        </w:rPr>
+        <w:t>its </w:t>
       </w:r>
       <w:r>
         <w:rPr>
@@ -5447,6 +5878,7 @@
         </w:rPr>
         <w:t>.pixels</w:t>
       </w:r>
+      <w:proofErr w:type="gramEnd"/>
       <w:r>
         <w:rPr>
           <w:rFonts w:ascii="Segoe UI" w:hAnsi="Segoe UI" w:cs="Segoe UI"/>
@@ -5807,6 +6239,7 @@
         </w:rPr>
         <w:t>One simple way to manipulate the webcam feed is by using the </w:t>
       </w:r>
+      <w:proofErr w:type="gramStart"/>
       <w:r>
         <w:rPr>
           <w:rStyle w:val="HTML"/>
@@ -5816,7 +6249,19 @@
           <w:color w:val="4FE0B0"/>
           <w:lang w:val="en-US"/>
         </w:rPr>
-        <w:t>filter()</w:t>
+        <w:t>filter(</w:t>
+      </w:r>
+      <w:proofErr w:type="gramEnd"/>
+      <w:r>
+        <w:rPr>
+          <w:rStyle w:val="HTML"/>
+          <w:rFonts w:ascii="Ubuntu Mono" w:hAnsi="Ubuntu Mono"/>
+          <w:b/>
+          <w:bCs/>
+          <w:color w:val="4FE0B0"/>
+          <w:lang w:val="en-US"/>
+        </w:rPr>
+        <w:t>)</w:t>
       </w:r>
       <w:r>
         <w:rPr>
@@ -5888,6 +6333,7 @@
         </w:rPr>
         <w:t> variable to know which type of filter to apply to the canvas in the </w:t>
       </w:r>
+      <w:proofErr w:type="gramStart"/>
       <w:r>
         <w:rPr>
           <w:rStyle w:val="HTML"/>
@@ -5897,7 +6343,19 @@
           <w:color w:val="4FE0B0"/>
           <w:lang w:val="en-US"/>
         </w:rPr>
-        <w:t>draw()</w:t>
+        <w:t>draw(</w:t>
+      </w:r>
+      <w:proofErr w:type="gramEnd"/>
+      <w:r>
+        <w:rPr>
+          <w:rStyle w:val="HTML"/>
+          <w:rFonts w:ascii="Ubuntu Mono" w:hAnsi="Ubuntu Mono"/>
+          <w:b/>
+          <w:bCs/>
+          <w:color w:val="4FE0B0"/>
+          <w:lang w:val="en-US"/>
+        </w:rPr>
+        <w:t>)</w:t>
       </w:r>
       <w:r>
         <w:rPr>
@@ -5990,7 +6448,19 @@
           <w:shd w:val="clear" w:color="auto" w:fill="10162F"/>
           <w:lang w:val="en-US"/>
         </w:rPr>
-        <w:t>We can also apply our knowledge of pixel manipulation to webcam feeds! Just like image and video elements, webcam capture elements have their own </w:t>
+        <w:t xml:space="preserve">We can also apply our knowledge of pixel manipulation to webcam feeds! Just like image and video elements, webcam capture elements have their </w:t>
+      </w:r>
+      <w:proofErr w:type="gramStart"/>
+      <w:r>
+        <w:rPr>
+          <w:rFonts w:ascii="Segoe UI" w:hAnsi="Segoe UI" w:cs="Segoe UI"/>
+          <w:color w:val="FFFFFF"/>
+          <w:sz w:val="27"/>
+          <w:szCs w:val="27"/>
+          <w:shd w:val="clear" w:color="auto" w:fill="10162F"/>
+          <w:lang w:val="en-US"/>
+        </w:rPr>
+        <w:t>own </w:t>
       </w:r>
       <w:r>
         <w:rPr>
@@ -6004,6 +6474,7 @@
         </w:rPr>
         <w:t>.pixels</w:t>
       </w:r>
+      <w:proofErr w:type="gramEnd"/>
       <w:r>
         <w:rPr>
           <w:rFonts w:ascii="Segoe UI" w:hAnsi="Segoe UI" w:cs="Segoe UI"/>
@@ -6052,7 +6523,16 @@
           <w:color w:val="FFFFFF"/>
           <w:lang w:val="en-US"/>
         </w:rPr>
-        <w:t>Sometimes, the most interesting uses of webcam don’t even involve drawing the webcam feed to the canvas itself. The example below features an “emoji mirror” filled with rainbow hearts. It’s created by loading the </w:t>
+        <w:t xml:space="preserve">Sometimes, the most interesting uses of webcam don’t even involve drawing the webcam feed to the canvas itself. The example below features an “emoji mirror” filled with rainbow hearts. It’s created by loading </w:t>
+      </w:r>
+      <w:proofErr w:type="gramStart"/>
+      <w:r>
+        <w:rPr>
+          <w:rFonts w:ascii="Segoe UI" w:hAnsi="Segoe UI" w:cs="Segoe UI"/>
+          <w:color w:val="FFFFFF"/>
+          <w:lang w:val="en-US"/>
+        </w:rPr>
+        <w:t>the </w:t>
       </w:r>
       <w:r>
         <w:rPr>
@@ -6065,6 +6545,7 @@
         </w:rPr>
         <w:t>.pixels</w:t>
       </w:r>
+      <w:proofErr w:type="gramEnd"/>
       <w:r>
         <w:rPr>
           <w:rFonts w:ascii="Segoe UI" w:hAnsi="Segoe UI" w:cs="Segoe UI"/>
@@ -6093,6 +6574,7 @@
         </w:rPr>
         <w:t>Before we load the pixels and do anything using the webcam feed in the </w:t>
       </w:r>
+      <w:proofErr w:type="gramStart"/>
       <w:r>
         <w:rPr>
           <w:rStyle w:val="HTML"/>
@@ -6102,17 +6584,9 @@
           <w:color w:val="4FE0B0"/>
           <w:lang w:val="en-US"/>
         </w:rPr>
-        <w:t>draw()</w:t>
-      </w:r>
-      <w:r>
-        <w:rPr>
-          <w:rFonts w:ascii="Segoe UI" w:hAnsi="Segoe UI" w:cs="Segoe UI"/>
-          <w:color w:val="FFFFFF"/>
-          <w:lang w:val="en-US"/>
-        </w:rPr>
-        <w:t> loop, the </w:t>
-      </w:r>
-      <w:proofErr w:type="spellStart"/>
+        <w:t>draw(</w:t>
+      </w:r>
+      <w:proofErr w:type="gramEnd"/>
       <w:r>
         <w:rPr>
           <w:rStyle w:val="HTML"/>
@@ -6122,25 +6596,15 @@
           <w:color w:val="4FE0B0"/>
           <w:lang w:val="en-US"/>
         </w:rPr>
-        <w:t>isWebcamReady</w:t>
-      </w:r>
-      <w:proofErr w:type="spellEnd"/>
-      <w:r>
-        <w:rPr>
-          <w:rFonts w:ascii="Segoe UI" w:hAnsi="Segoe UI" w:cs="Segoe UI"/>
-          <w:color w:val="FFFFFF"/>
-          <w:lang w:val="en-US"/>
-        </w:rPr>
-        <w:t xml:space="preserve"> variable is used to check if the webcam properly initialized. In the </w:t>
-      </w:r>
-      <w:r>
-        <w:rPr>
-          <w:rFonts w:ascii="Segoe UI" w:hAnsi="Segoe UI" w:cs="Segoe UI"/>
-          <w:color w:val="FFFFFF"/>
-          <w:lang w:val="en-US"/>
-        </w:rPr>
-        <w:lastRenderedPageBreak/>
-        <w:t>callback function of </w:t>
+        <w:t>)</w:t>
+      </w:r>
+      <w:r>
+        <w:rPr>
+          <w:rFonts w:ascii="Segoe UI" w:hAnsi="Segoe UI" w:cs="Segoe UI"/>
+          <w:color w:val="FFFFFF"/>
+          <w:lang w:val="en-US"/>
+        </w:rPr>
+        <w:t> loop, the </w:t>
       </w:r>
       <w:proofErr w:type="spellStart"/>
       <w:r>
@@ -6152,9 +6616,28 @@
           <w:color w:val="4FE0B0"/>
           <w:lang w:val="en-US"/>
         </w:rPr>
-        <w:t>createCapture</w:t>
+        <w:t>isWebcamReady</w:t>
       </w:r>
       <w:proofErr w:type="spellEnd"/>
+      <w:r>
+        <w:rPr>
+          <w:rFonts w:ascii="Segoe UI" w:hAnsi="Segoe UI" w:cs="Segoe UI"/>
+          <w:color w:val="FFFFFF"/>
+          <w:lang w:val="en-US"/>
+        </w:rPr>
+        <w:t xml:space="preserve"> variable is used to check if the webcam properly initialized. In the </w:t>
+      </w:r>
+      <w:r>
+        <w:rPr>
+          <w:rFonts w:ascii="Segoe UI" w:hAnsi="Segoe UI" w:cs="Segoe UI"/>
+          <w:color w:val="FFFFFF"/>
+          <w:lang w:val="en-US"/>
+        </w:rPr>
+        <w:lastRenderedPageBreak/>
+        <w:t>callback function of </w:t>
+      </w:r>
+      <w:proofErr w:type="spellStart"/>
+      <w:proofErr w:type="gramStart"/>
       <w:r>
         <w:rPr>
           <w:rStyle w:val="HTML"/>
@@ -6164,17 +6647,9 @@
           <w:color w:val="4FE0B0"/>
           <w:lang w:val="en-US"/>
         </w:rPr>
-        <w:t>()</w:t>
-      </w:r>
-      <w:r>
-        <w:rPr>
-          <w:rFonts w:ascii="Segoe UI" w:hAnsi="Segoe UI" w:cs="Segoe UI"/>
-          <w:color w:val="FFFFFF"/>
-          <w:lang w:val="en-US"/>
-        </w:rPr>
-        <w:t>, we set </w:t>
-      </w:r>
-      <w:proofErr w:type="spellStart"/>
+        <w:t>createCapture</w:t>
+      </w:r>
+      <w:proofErr w:type="spellEnd"/>
       <w:r>
         <w:rPr>
           <w:rStyle w:val="HTML"/>
@@ -6184,17 +6659,9 @@
           <w:color w:val="4FE0B0"/>
           <w:lang w:val="en-US"/>
         </w:rPr>
-        <w:t>isWebcamReady</w:t>
-      </w:r>
-      <w:proofErr w:type="spellEnd"/>
-      <w:r>
-        <w:rPr>
-          <w:rFonts w:ascii="Segoe UI" w:hAnsi="Segoe UI" w:cs="Segoe UI"/>
-          <w:color w:val="FFFFFF"/>
-          <w:lang w:val="en-US"/>
-        </w:rPr>
-        <w:t> to </w:t>
-      </w:r>
+        <w:t>(</w:t>
+      </w:r>
+      <w:proofErr w:type="gramEnd"/>
       <w:r>
         <w:rPr>
           <w:rStyle w:val="HTML"/>
@@ -6204,15 +6671,15 @@
           <w:color w:val="4FE0B0"/>
           <w:lang w:val="en-US"/>
         </w:rPr>
-        <w:t>true</w:t>
-      </w:r>
-      <w:r>
-        <w:rPr>
-          <w:rFonts w:ascii="Segoe UI" w:hAnsi="Segoe UI" w:cs="Segoe UI"/>
-          <w:color w:val="FFFFFF"/>
-          <w:lang w:val="en-US"/>
-        </w:rPr>
-        <w:t>—in addition to calling our </w:t>
+        <w:t>)</w:t>
+      </w:r>
+      <w:r>
+        <w:rPr>
+          <w:rFonts w:ascii="Segoe UI" w:hAnsi="Segoe UI" w:cs="Segoe UI"/>
+          <w:color w:val="FFFFFF"/>
+          <w:lang w:val="en-US"/>
+        </w:rPr>
+        <w:t>, we set </w:t>
       </w:r>
       <w:proofErr w:type="spellStart"/>
       <w:r>
@@ -6224,9 +6691,17 @@
           <w:color w:val="4FE0B0"/>
           <w:lang w:val="en-US"/>
         </w:rPr>
-        <w:t>scaleCanvasToCapture</w:t>
+        <w:t>isWebcamReady</w:t>
       </w:r>
       <w:proofErr w:type="spellEnd"/>
+      <w:r>
+        <w:rPr>
+          <w:rFonts w:ascii="Segoe UI" w:hAnsi="Segoe UI" w:cs="Segoe UI"/>
+          <w:color w:val="FFFFFF"/>
+          <w:lang w:val="en-US"/>
+        </w:rPr>
+        <w:t> to </w:t>
+      </w:r>
       <w:r>
         <w:rPr>
           <w:rStyle w:val="HTML"/>
@@ -6236,16 +6711,17 @@
           <w:color w:val="4FE0B0"/>
           <w:lang w:val="en-US"/>
         </w:rPr>
-        <w:t>()</w:t>
-      </w:r>
-      <w:r>
-        <w:rPr>
-          <w:rFonts w:ascii="Segoe UI" w:hAnsi="Segoe UI" w:cs="Segoe UI"/>
-          <w:color w:val="FFFFFF"/>
-          <w:lang w:val="en-US"/>
-        </w:rPr>
-        <w:t> function. This step isn’t absolutely necessary for the sketch to work, but it can be useful if we want the code in the </w:t>
-      </w:r>
+        <w:t>true</w:t>
+      </w:r>
+      <w:r>
+        <w:rPr>
+          <w:rFonts w:ascii="Segoe UI" w:hAnsi="Segoe UI" w:cs="Segoe UI"/>
+          <w:color w:val="FFFFFF"/>
+          <w:lang w:val="en-US"/>
+        </w:rPr>
+        <w:t>—in addition to calling our </w:t>
+      </w:r>
+      <w:proofErr w:type="spellStart"/>
       <w:r>
         <w:rPr>
           <w:rStyle w:val="HTML"/>
@@ -6255,17 +6731,9 @@
           <w:color w:val="4FE0B0"/>
           <w:lang w:val="en-US"/>
         </w:rPr>
-        <w:t>draw()</w:t>
-      </w:r>
-      <w:r>
-        <w:rPr>
-          <w:rFonts w:ascii="Segoe UI" w:hAnsi="Segoe UI" w:cs="Segoe UI"/>
-          <w:color w:val="FFFFFF"/>
-          <w:lang w:val="en-US"/>
-        </w:rPr>
-        <w:t> loop to only run when there’s a properly initialized webcam element! We’ll use </w:t>
-      </w:r>
-      <w:proofErr w:type="spellStart"/>
+        <w:t>scaleCanvasToCapture</w:t>
+      </w:r>
+      <w:proofErr w:type="spellEnd"/>
       <w:r>
         <w:rPr>
           <w:rStyle w:val="HTML"/>
@@ -6275,6 +6743,58 @@
           <w:color w:val="4FE0B0"/>
           <w:lang w:val="en-US"/>
         </w:rPr>
+        <w:t>()</w:t>
+      </w:r>
+      <w:r>
+        <w:rPr>
+          <w:rFonts w:ascii="Segoe UI" w:hAnsi="Segoe UI" w:cs="Segoe UI"/>
+          <w:color w:val="FFFFFF"/>
+          <w:lang w:val="en-US"/>
+        </w:rPr>
+        <w:t> function. This step isn’t absolutely necessary for the sketch to work, but it can be useful if we want the code in the </w:t>
+      </w:r>
+      <w:proofErr w:type="gramStart"/>
+      <w:r>
+        <w:rPr>
+          <w:rStyle w:val="HTML"/>
+          <w:rFonts w:ascii="Ubuntu Mono" w:hAnsi="Ubuntu Mono"/>
+          <w:b/>
+          <w:bCs/>
+          <w:color w:val="4FE0B0"/>
+          <w:lang w:val="en-US"/>
+        </w:rPr>
+        <w:t>draw(</w:t>
+      </w:r>
+      <w:proofErr w:type="gramEnd"/>
+      <w:r>
+        <w:rPr>
+          <w:rStyle w:val="HTML"/>
+          <w:rFonts w:ascii="Ubuntu Mono" w:hAnsi="Ubuntu Mono"/>
+          <w:b/>
+          <w:bCs/>
+          <w:color w:val="4FE0B0"/>
+          <w:lang w:val="en-US"/>
+        </w:rPr>
+        <w:t>)</w:t>
+      </w:r>
+      <w:r>
+        <w:rPr>
+          <w:rFonts w:ascii="Segoe UI" w:hAnsi="Segoe UI" w:cs="Segoe UI"/>
+          <w:color w:val="FFFFFF"/>
+          <w:lang w:val="en-US"/>
+        </w:rPr>
+        <w:t> loop to only run when there’s a properly initialized webcam element! We’ll use </w:t>
+      </w:r>
+      <w:proofErr w:type="spellStart"/>
+      <w:r>
+        <w:rPr>
+          <w:rStyle w:val="HTML"/>
+          <w:rFonts w:ascii="Ubuntu Mono" w:hAnsi="Ubuntu Mono"/>
+          <w:b/>
+          <w:bCs/>
+          <w:color w:val="4FE0B0"/>
+          <w:lang w:val="en-US"/>
+        </w:rPr>
         <w:t>isWebcamReady</w:t>
       </w:r>
       <w:proofErr w:type="spellEnd"/>
@@ -6304,7 +6824,16 @@
           <w:color w:val="FFFFFF"/>
           <w:lang w:val="en-US"/>
         </w:rPr>
-        <w:t>After loading the </w:t>
+        <w:t xml:space="preserve">After loading </w:t>
+      </w:r>
+      <w:proofErr w:type="gramStart"/>
+      <w:r>
+        <w:rPr>
+          <w:rFonts w:ascii="Segoe UI" w:hAnsi="Segoe UI" w:cs="Segoe UI"/>
+          <w:color w:val="FFFFFF"/>
+          <w:lang w:val="en-US"/>
+        </w:rPr>
+        <w:t>the </w:t>
       </w:r>
       <w:r>
         <w:rPr>
@@ -6317,6 +6846,7 @@
         </w:rPr>
         <w:t>.pixels</w:t>
       </w:r>
+      <w:proofErr w:type="gramEnd"/>
       <w:r>
         <w:rPr>
           <w:rFonts w:ascii="Segoe UI" w:hAnsi="Segoe UI" w:cs="Segoe UI"/>
@@ -6366,6 +6896,7 @@
         <w:t> loop. Then, the RGBA values for each pixel are used to calculate a brightness value using a special p5.js function—the </w:t>
       </w:r>
       <w:hyperlink r:id="rId16" w:anchor="/p5/brightness" w:tgtFrame="_blank" w:history="1">
+        <w:proofErr w:type="gramStart"/>
         <w:r>
           <w:rPr>
             <w:rStyle w:val="HTML"/>
@@ -6377,7 +6908,21 @@
             <w:bdr w:val="none" w:sz="0" w:space="0" w:color="auto" w:frame="1"/>
             <w:lang w:val="en-US"/>
           </w:rPr>
-          <w:t>brightness()</w:t>
+          <w:t>brightness(</w:t>
+        </w:r>
+        <w:proofErr w:type="gramEnd"/>
+        <w:r>
+          <w:rPr>
+            <w:rStyle w:val="HTML"/>
+            <w:rFonts w:ascii="Ubuntu Mono" w:hAnsi="Ubuntu Mono"/>
+            <w:b/>
+            <w:bCs/>
+            <w:color w:val="4FE0B0"/>
+            <w:u w:val="single"/>
+            <w:bdr w:val="none" w:sz="0" w:space="0" w:color="auto" w:frame="1"/>
+            <w:lang w:val="en-US"/>
+          </w:rPr>
+          <w:t>)</w:t>
         </w:r>
         <w:r>
           <w:rPr>
@@ -6417,6 +6962,7 @@
         <w:t> statements to draw an emoji heart to the canvas, using the </w:t>
       </w:r>
       <w:hyperlink r:id="rId17" w:anchor="/p5/text" w:tgtFrame="_blank" w:history="1">
+        <w:proofErr w:type="gramStart"/>
         <w:r>
           <w:rPr>
             <w:rStyle w:val="HTML"/>
@@ -6428,7 +6974,21 @@
             <w:bdr w:val="none" w:sz="0" w:space="0" w:color="auto" w:frame="1"/>
             <w:lang w:val="en-US"/>
           </w:rPr>
-          <w:t>text()</w:t>
+          <w:t>text(</w:t>
+        </w:r>
+        <w:proofErr w:type="gramEnd"/>
+        <w:r>
+          <w:rPr>
+            <w:rStyle w:val="HTML"/>
+            <w:rFonts w:ascii="Ubuntu Mono" w:hAnsi="Ubuntu Mono"/>
+            <w:b/>
+            <w:bCs/>
+            <w:color w:val="4FE0B0"/>
+            <w:u w:val="single"/>
+            <w:bdr w:val="none" w:sz="0" w:space="0" w:color="auto" w:frame="1"/>
+            <w:lang w:val="en-US"/>
+          </w:rPr>
+          <w:t>)</w:t>
         </w:r>
         <w:r>
           <w:rPr>
@@ -6902,19 +7462,45 @@
           <w:lang w:val="en-US" w:eastAsia="ru-RU"/>
           <w14:ligatures w14:val="none"/>
         </w:rPr>
-        <w:t>function preload</w:t>
-      </w:r>
-      <w:r>
-        <w:rPr>
-          <w:rFonts w:ascii="Ubuntu Mono" w:eastAsia="Times New Roman" w:hAnsi="Ubuntu Mono" w:cs="Times New Roman"/>
-          <w:color w:val="FFFFFF"/>
-          <w:kern w:val="0"/>
-          <w:sz w:val="21"/>
-          <w:szCs w:val="21"/>
-          <w:lang w:val="en-US" w:eastAsia="ru-RU"/>
-          <w14:ligatures w14:val="none"/>
-        </w:rPr>
-        <w:t>() {</w:t>
+        <w:t xml:space="preserve">function </w:t>
+      </w:r>
+      <w:proofErr w:type="gramStart"/>
+      <w:r>
+        <w:rPr>
+          <w:rFonts w:ascii="Ubuntu Mono" w:eastAsia="Times New Roman" w:hAnsi="Ubuntu Mono" w:cs="Times New Roman"/>
+          <w:color w:val="B3CCFF"/>
+          <w:kern w:val="0"/>
+          <w:sz w:val="21"/>
+          <w:szCs w:val="21"/>
+          <w:lang w:val="en-US" w:eastAsia="ru-RU"/>
+          <w14:ligatures w14:val="none"/>
+        </w:rPr>
+        <w:t>preload</w:t>
+      </w:r>
+      <w:r>
+        <w:rPr>
+          <w:rFonts w:ascii="Ubuntu Mono" w:eastAsia="Times New Roman" w:hAnsi="Ubuntu Mono" w:cs="Times New Roman"/>
+          <w:color w:val="FFFFFF"/>
+          <w:kern w:val="0"/>
+          <w:sz w:val="21"/>
+          <w:szCs w:val="21"/>
+          <w:lang w:val="en-US" w:eastAsia="ru-RU"/>
+          <w14:ligatures w14:val="none"/>
+        </w:rPr>
+        <w:t>(</w:t>
+      </w:r>
+      <w:proofErr w:type="gramEnd"/>
+      <w:r>
+        <w:rPr>
+          <w:rFonts w:ascii="Ubuntu Mono" w:eastAsia="Times New Roman" w:hAnsi="Ubuntu Mono" w:cs="Times New Roman"/>
+          <w:color w:val="FFFFFF"/>
+          <w:kern w:val="0"/>
+          <w:sz w:val="21"/>
+          <w:szCs w:val="21"/>
+          <w:lang w:val="en-US" w:eastAsia="ru-RU"/>
+          <w14:ligatures w14:val="none"/>
+        </w:rPr>
+        <w:t>) {</w:t>
       </w:r>
     </w:p>
     <w:p>
@@ -6944,6 +7530,7 @@
         <w:t xml:space="preserve">  </w:t>
       </w:r>
       <w:proofErr w:type="spellStart"/>
+      <w:proofErr w:type="gramStart"/>
       <w:r>
         <w:rPr>
           <w:rFonts w:ascii="Ubuntu Mono" w:eastAsia="Times New Roman" w:hAnsi="Ubuntu Mono" w:cs="Times New Roman"/>
@@ -6970,6 +7557,7 @@
         <w:t>(</w:t>
       </w:r>
       <w:proofErr w:type="spellStart"/>
+      <w:proofErr w:type="gramEnd"/>
       <w:r>
         <w:rPr>
           <w:rFonts w:ascii="Ubuntu Mono" w:eastAsia="Times New Roman" w:hAnsi="Ubuntu Mono" w:cs="Times New Roman"/>
@@ -7112,6 +7700,7 @@
         <w:t xml:space="preserve"> = </w:t>
       </w:r>
       <w:proofErr w:type="spellStart"/>
+      <w:proofErr w:type="gramStart"/>
       <w:r>
         <w:rPr>
           <w:rFonts w:ascii="Ubuntu Mono" w:eastAsia="Times New Roman" w:hAnsi="Ubuntu Mono" w:cs="Times New Roman"/>
@@ -7137,6 +7726,7 @@
         </w:rPr>
         <w:t>(</w:t>
       </w:r>
+      <w:proofErr w:type="gramEnd"/>
       <w:r>
         <w:rPr>
           <w:rFonts w:ascii="Ubuntu Mono" w:eastAsia="Times New Roman" w:hAnsi="Ubuntu Mono" w:cs="Times New Roman"/>
@@ -7213,6 +7803,7 @@
         <w:t xml:space="preserve">    </w:t>
       </w:r>
       <w:proofErr w:type="spellStart"/>
+      <w:proofErr w:type="gramStart"/>
       <w:r>
         <w:rPr>
           <w:rFonts w:ascii="Ubuntu Mono" w:eastAsia="Times New Roman" w:hAnsi="Ubuntu Mono" w:cs="Times New Roman"/>
@@ -7236,7 +7827,20 @@
           <w:lang w:val="en-US" w:eastAsia="ru-RU"/>
           <w14:ligatures w14:val="none"/>
         </w:rPr>
-        <w:t>();</w:t>
+        <w:t>(</w:t>
+      </w:r>
+      <w:proofErr w:type="gramEnd"/>
+      <w:r>
+        <w:rPr>
+          <w:rFonts w:ascii="Ubuntu Mono" w:eastAsia="Times New Roman" w:hAnsi="Ubuntu Mono" w:cs="Times New Roman"/>
+          <w:color w:val="FFFFFF"/>
+          <w:kern w:val="0"/>
+          <w:sz w:val="21"/>
+          <w:szCs w:val="21"/>
+          <w:lang w:val="en-US" w:eastAsia="ru-RU"/>
+          <w14:ligatures w14:val="none"/>
+        </w:rPr>
+        <w:t>);</w:t>
       </w:r>
     </w:p>
     <w:p>
@@ -7370,6 +7974,7 @@
         <w:t xml:space="preserve">  </w:t>
       </w:r>
       <w:proofErr w:type="spellStart"/>
+      <w:proofErr w:type="gramStart"/>
       <w:r>
         <w:rPr>
           <w:rFonts w:ascii="Ubuntu Mono" w:eastAsia="Times New Roman" w:hAnsi="Ubuntu Mono" w:cs="Times New Roman"/>
@@ -7407,6 +8012,7 @@
         <w:t>hide</w:t>
       </w:r>
       <w:proofErr w:type="spellEnd"/>
+      <w:proofErr w:type="gramEnd"/>
       <w:r>
         <w:rPr>
           <w:rFonts w:ascii="Ubuntu Mono" w:eastAsia="Times New Roman" w:hAnsi="Ubuntu Mono" w:cs="Times New Roman"/>
@@ -7486,19 +8092,45 @@
           <w:lang w:val="en-US" w:eastAsia="ru-RU"/>
           <w14:ligatures w14:val="none"/>
         </w:rPr>
-        <w:t>function draw</w:t>
-      </w:r>
-      <w:r>
-        <w:rPr>
-          <w:rFonts w:ascii="Ubuntu Mono" w:eastAsia="Times New Roman" w:hAnsi="Ubuntu Mono" w:cs="Times New Roman"/>
-          <w:color w:val="FFFFFF"/>
-          <w:kern w:val="0"/>
-          <w:sz w:val="21"/>
-          <w:szCs w:val="21"/>
-          <w:lang w:val="en-US" w:eastAsia="ru-RU"/>
-          <w14:ligatures w14:val="none"/>
-        </w:rPr>
-        <w:t>() {</w:t>
+        <w:t xml:space="preserve">function </w:t>
+      </w:r>
+      <w:proofErr w:type="gramStart"/>
+      <w:r>
+        <w:rPr>
+          <w:rFonts w:ascii="Ubuntu Mono" w:eastAsia="Times New Roman" w:hAnsi="Ubuntu Mono" w:cs="Times New Roman"/>
+          <w:color w:val="B3CCFF"/>
+          <w:kern w:val="0"/>
+          <w:sz w:val="21"/>
+          <w:szCs w:val="21"/>
+          <w:lang w:val="en-US" w:eastAsia="ru-RU"/>
+          <w14:ligatures w14:val="none"/>
+        </w:rPr>
+        <w:t>draw</w:t>
+      </w:r>
+      <w:r>
+        <w:rPr>
+          <w:rFonts w:ascii="Ubuntu Mono" w:eastAsia="Times New Roman" w:hAnsi="Ubuntu Mono" w:cs="Times New Roman"/>
+          <w:color w:val="FFFFFF"/>
+          <w:kern w:val="0"/>
+          <w:sz w:val="21"/>
+          <w:szCs w:val="21"/>
+          <w:lang w:val="en-US" w:eastAsia="ru-RU"/>
+          <w14:ligatures w14:val="none"/>
+        </w:rPr>
+        <w:t>(</w:t>
+      </w:r>
+      <w:proofErr w:type="gramEnd"/>
+      <w:r>
+        <w:rPr>
+          <w:rFonts w:ascii="Ubuntu Mono" w:eastAsia="Times New Roman" w:hAnsi="Ubuntu Mono" w:cs="Times New Roman"/>
+          <w:color w:val="FFFFFF"/>
+          <w:kern w:val="0"/>
+          <w:sz w:val="21"/>
+          <w:szCs w:val="21"/>
+          <w:lang w:val="en-US" w:eastAsia="ru-RU"/>
+          <w14:ligatures w14:val="none"/>
+        </w:rPr>
+        <w:t>) {</w:t>
       </w:r>
     </w:p>
     <w:p>
@@ -7527,6 +8159,7 @@
         </w:rPr>
         <w:t xml:space="preserve">  </w:t>
       </w:r>
+      <w:proofErr w:type="gramStart"/>
       <w:r>
         <w:rPr>
           <w:rFonts w:ascii="Ubuntu Mono" w:eastAsia="Times New Roman" w:hAnsi="Ubuntu Mono" w:cs="Times New Roman"/>
@@ -7551,6 +8184,7 @@
         </w:rPr>
         <w:t>(</w:t>
       </w:r>
+      <w:proofErr w:type="gramEnd"/>
       <w:r>
         <w:rPr>
           <w:rFonts w:ascii="Ubuntu Mono" w:eastAsia="Times New Roman" w:hAnsi="Ubuntu Mono" w:cs="Times New Roman"/>
@@ -7640,6 +8274,7 @@
         <w:t>isWebcamReady</w:t>
       </w:r>
       <w:proofErr w:type="spellEnd"/>
+      <w:proofErr w:type="gramStart"/>
       <w:r>
         <w:rPr>
           <w:rFonts w:ascii="Ubuntu Mono" w:eastAsia="Times New Roman" w:hAnsi="Ubuntu Mono" w:cs="Times New Roman"/>
@@ -7652,6 +8287,7 @@
         </w:rPr>
         <w:t>){</w:t>
       </w:r>
+      <w:proofErr w:type="gramEnd"/>
     </w:p>
     <w:p>
       <w:pPr>
@@ -7680,6 +8316,7 @@
         <w:t xml:space="preserve">    </w:t>
       </w:r>
       <w:proofErr w:type="spellStart"/>
+      <w:proofErr w:type="gramStart"/>
       <w:r>
         <w:rPr>
           <w:rFonts w:ascii="Ubuntu Mono" w:eastAsia="Times New Roman" w:hAnsi="Ubuntu Mono" w:cs="Times New Roman"/>
@@ -7717,6 +8354,7 @@
         <w:t>loadPixels</w:t>
       </w:r>
       <w:proofErr w:type="spellEnd"/>
+      <w:proofErr w:type="gramEnd"/>
       <w:r>
         <w:rPr>
           <w:rFonts w:ascii="Ubuntu Mono" w:eastAsia="Times New Roman" w:hAnsi="Ubuntu Mono" w:cs="Times New Roman"/>
@@ -7892,6 +8530,7 @@
         <w:t xml:space="preserve"> &lt; </w:t>
       </w:r>
       <w:proofErr w:type="spellStart"/>
+      <w:proofErr w:type="gramStart"/>
       <w:r>
         <w:rPr>
           <w:rFonts w:ascii="Ubuntu Mono" w:eastAsia="Times New Roman" w:hAnsi="Ubuntu Mono" w:cs="Times New Roman"/>
@@ -7929,6 +8568,7 @@
         <w:t>height</w:t>
       </w:r>
       <w:proofErr w:type="spellEnd"/>
+      <w:proofErr w:type="gramEnd"/>
       <w:r>
         <w:rPr>
           <w:rFonts w:ascii="Ubuntu Mono" w:eastAsia="Times New Roman" w:hAnsi="Ubuntu Mono" w:cs="Times New Roman"/>
@@ -8115,6 +8755,7 @@
         <w:t xml:space="preserve"> &lt; </w:t>
       </w:r>
       <w:proofErr w:type="spellStart"/>
+      <w:proofErr w:type="gramStart"/>
       <w:r>
         <w:rPr>
           <w:rFonts w:ascii="Ubuntu Mono" w:eastAsia="Times New Roman" w:hAnsi="Ubuntu Mono" w:cs="Times New Roman"/>
@@ -8152,6 +8793,7 @@
         <w:t>width</w:t>
       </w:r>
       <w:proofErr w:type="spellEnd"/>
+      <w:proofErr w:type="gramEnd"/>
       <w:r>
         <w:rPr>
           <w:rFonts w:ascii="Ubuntu Mono" w:eastAsia="Times New Roman" w:hAnsi="Ubuntu Mono" w:cs="Times New Roman"/>
@@ -8328,6 +8970,7 @@
         <w:t xml:space="preserve"> * </w:t>
       </w:r>
       <w:proofErr w:type="spellStart"/>
+      <w:proofErr w:type="gramStart"/>
       <w:r>
         <w:rPr>
           <w:rFonts w:ascii="Ubuntu Mono" w:eastAsia="Times New Roman" w:hAnsi="Ubuntu Mono" w:cs="Times New Roman"/>
@@ -8365,6 +9008,7 @@
         <w:t>width</w:t>
       </w:r>
       <w:proofErr w:type="spellEnd"/>
+      <w:proofErr w:type="gramEnd"/>
       <w:r>
         <w:rPr>
           <w:rFonts w:ascii="Ubuntu Mono" w:eastAsia="Times New Roman" w:hAnsi="Ubuntu Mono" w:cs="Times New Roman"/>
@@ -8492,6 +9136,7 @@
         <w:t xml:space="preserve"> = </w:t>
       </w:r>
       <w:proofErr w:type="spellStart"/>
+      <w:proofErr w:type="gramStart"/>
       <w:r>
         <w:rPr>
           <w:rFonts w:ascii="Ubuntu Mono" w:eastAsia="Times New Roman" w:hAnsi="Ubuntu Mono" w:cs="Times New Roman"/>
@@ -8529,6 +9174,7 @@
         <w:t>pixels</w:t>
       </w:r>
       <w:proofErr w:type="spellEnd"/>
+      <w:proofErr w:type="gramEnd"/>
       <w:r>
         <w:rPr>
           <w:rFonts w:ascii="Ubuntu Mono" w:eastAsia="Times New Roman" w:hAnsi="Ubuntu Mono" w:cs="Times New Roman"/>
@@ -8619,6 +9265,7 @@
         <w:t xml:space="preserve"> = </w:t>
       </w:r>
       <w:proofErr w:type="spellStart"/>
+      <w:proofErr w:type="gramStart"/>
       <w:r>
         <w:rPr>
           <w:rFonts w:ascii="Ubuntu Mono" w:eastAsia="Times New Roman" w:hAnsi="Ubuntu Mono" w:cs="Times New Roman"/>
@@ -8656,6 +9303,7 @@
         <w:t>pixels</w:t>
       </w:r>
       <w:proofErr w:type="spellEnd"/>
+      <w:proofErr w:type="gramEnd"/>
       <w:r>
         <w:rPr>
           <w:rFonts w:ascii="Ubuntu Mono" w:eastAsia="Times New Roman" w:hAnsi="Ubuntu Mono" w:cs="Times New Roman"/>
@@ -8770,6 +9418,7 @@
         <w:t xml:space="preserve"> = </w:t>
       </w:r>
       <w:proofErr w:type="spellStart"/>
+      <w:proofErr w:type="gramStart"/>
       <w:r>
         <w:rPr>
           <w:rFonts w:ascii="Ubuntu Mono" w:eastAsia="Times New Roman" w:hAnsi="Ubuntu Mono" w:cs="Times New Roman"/>
@@ -8807,6 +9456,7 @@
         <w:t>pixels</w:t>
       </w:r>
       <w:proofErr w:type="spellEnd"/>
+      <w:proofErr w:type="gramEnd"/>
       <w:r>
         <w:rPr>
           <w:rFonts w:ascii="Ubuntu Mono" w:eastAsia="Times New Roman" w:hAnsi="Ubuntu Mono" w:cs="Times New Roman"/>
@@ -8921,6 +9571,7 @@
         <w:t xml:space="preserve"> = </w:t>
       </w:r>
       <w:proofErr w:type="spellStart"/>
+      <w:proofErr w:type="gramStart"/>
       <w:r>
         <w:rPr>
           <w:rFonts w:ascii="Ubuntu Mono" w:eastAsia="Times New Roman" w:hAnsi="Ubuntu Mono" w:cs="Times New Roman"/>
@@ -8958,6 +9609,7 @@
         <w:t>pixels</w:t>
       </w:r>
       <w:proofErr w:type="spellEnd"/>
+      <w:proofErr w:type="gramEnd"/>
       <w:r>
         <w:rPr>
           <w:rFonts w:ascii="Ubuntu Mono" w:eastAsia="Times New Roman" w:hAnsi="Ubuntu Mono" w:cs="Times New Roman"/>
@@ -9124,6 +9776,7 @@
         </w:rPr>
         <w:t xml:space="preserve"> = </w:t>
       </w:r>
+      <w:proofErr w:type="gramStart"/>
       <w:r>
         <w:rPr>
           <w:rFonts w:ascii="Ubuntu Mono" w:eastAsia="Times New Roman" w:hAnsi="Ubuntu Mono" w:cs="Times New Roman"/>
@@ -9146,7 +9799,20 @@
           <w:lang w:val="en-US" w:eastAsia="ru-RU"/>
           <w14:ligatures w14:val="none"/>
         </w:rPr>
-        <w:t>([</w:t>
+        <w:t>(</w:t>
+      </w:r>
+      <w:proofErr w:type="gramEnd"/>
+      <w:r>
+        <w:rPr>
+          <w:rFonts w:ascii="Ubuntu Mono" w:eastAsia="Times New Roman" w:hAnsi="Ubuntu Mono" w:cs="Times New Roman"/>
+          <w:color w:val="FFFFFF"/>
+          <w:kern w:val="0"/>
+          <w:sz w:val="21"/>
+          <w:szCs w:val="21"/>
+          <w:lang w:val="en-US" w:eastAsia="ru-RU"/>
+          <w14:ligatures w14:val="none"/>
+        </w:rPr>
+        <w:t>[</w:t>
       </w:r>
       <w:r>
         <w:rPr>
@@ -9272,6 +9938,7 @@
         <w:t xml:space="preserve">        </w:t>
       </w:r>
       <w:proofErr w:type="spellStart"/>
+      <w:proofErr w:type="gramStart"/>
       <w:r>
         <w:rPr>
           <w:rFonts w:ascii="Ubuntu Mono" w:eastAsia="Times New Roman" w:hAnsi="Ubuntu Mono" w:cs="Times New Roman"/>
@@ -9298,6 +9965,7 @@
         <w:t>(</w:t>
       </w:r>
       <w:proofErr w:type="spellStart"/>
+      <w:proofErr w:type="gramEnd"/>
       <w:r>
         <w:rPr>
           <w:rFonts w:ascii="Ubuntu Mono" w:eastAsia="Times New Roman" w:hAnsi="Ubuntu Mono" w:cs="Times New Roman"/>
@@ -9463,6 +10131,7 @@
         </w:rPr>
         <w:t xml:space="preserve"> &gt; </w:t>
       </w:r>
+      <w:proofErr w:type="gramStart"/>
       <w:r>
         <w:rPr>
           <w:rFonts w:ascii="Ubuntu Mono" w:eastAsia="Times New Roman" w:hAnsi="Ubuntu Mono" w:cs="Times New Roman"/>
@@ -9487,6 +10156,7 @@
         </w:rPr>
         <w:t>){</w:t>
       </w:r>
+      <w:proofErr w:type="gramEnd"/>
     </w:p>
     <w:p>
       <w:pPr>
@@ -9514,6 +10184,7 @@
         </w:rPr>
         <w:t xml:space="preserve">          </w:t>
       </w:r>
+      <w:proofErr w:type="gramStart"/>
       <w:r>
         <w:rPr>
           <w:rFonts w:ascii="Ubuntu Mono" w:eastAsia="Times New Roman" w:hAnsi="Ubuntu Mono" w:cs="Times New Roman"/>
@@ -9538,6 +10209,7 @@
         </w:rPr>
         <w:t>(</w:t>
       </w:r>
+      <w:proofErr w:type="gramEnd"/>
       <w:r>
         <w:rPr>
           <w:rFonts w:ascii="Ubuntu Mono" w:eastAsia="Times New Roman" w:hAnsi="Ubuntu Mono" w:cs="Times New Roman"/>
@@ -9735,6 +10407,7 @@
         </w:rPr>
         <w:t xml:space="preserve"> &gt; </w:t>
       </w:r>
+      <w:proofErr w:type="gramStart"/>
       <w:r>
         <w:rPr>
           <w:rFonts w:ascii="Ubuntu Mono" w:eastAsia="Times New Roman" w:hAnsi="Ubuntu Mono" w:cs="Times New Roman"/>
@@ -9759,6 +10432,7 @@
         </w:rPr>
         <w:t>){</w:t>
       </w:r>
+      <w:proofErr w:type="gramEnd"/>
     </w:p>
     <w:p>
       <w:pPr>
@@ -9786,6 +10460,7 @@
         </w:rPr>
         <w:t xml:space="preserve">          </w:t>
       </w:r>
+      <w:proofErr w:type="gramStart"/>
       <w:r>
         <w:rPr>
           <w:rFonts w:ascii="Ubuntu Mono" w:eastAsia="Times New Roman" w:hAnsi="Ubuntu Mono" w:cs="Times New Roman"/>
@@ -9810,6 +10485,7 @@
         </w:rPr>
         <w:t>(</w:t>
       </w:r>
+      <w:proofErr w:type="gramEnd"/>
       <w:r>
         <w:rPr>
           <w:rFonts w:ascii="Ubuntu Mono" w:eastAsia="Times New Roman" w:hAnsi="Ubuntu Mono" w:cs="Times New Roman"/>
@@ -10007,6 +10683,7 @@
         </w:rPr>
         <w:t xml:space="preserve"> &gt; </w:t>
       </w:r>
+      <w:proofErr w:type="gramStart"/>
       <w:r>
         <w:rPr>
           <w:rFonts w:ascii="Ubuntu Mono" w:eastAsia="Times New Roman" w:hAnsi="Ubuntu Mono" w:cs="Times New Roman"/>
@@ -10031,6 +10708,7 @@
         </w:rPr>
         <w:t>){</w:t>
       </w:r>
+      <w:proofErr w:type="gramEnd"/>
     </w:p>
     <w:p>
       <w:pPr>
@@ -10058,6 +10736,7 @@
         </w:rPr>
         <w:t xml:space="preserve">          </w:t>
       </w:r>
+      <w:proofErr w:type="gramStart"/>
       <w:r>
         <w:rPr>
           <w:rFonts w:ascii="Ubuntu Mono" w:eastAsia="Times New Roman" w:hAnsi="Ubuntu Mono" w:cs="Times New Roman"/>
@@ -10082,6 +10761,7 @@
         </w:rPr>
         <w:t>(</w:t>
       </w:r>
+      <w:proofErr w:type="gramEnd"/>
       <w:r>
         <w:rPr>
           <w:rFonts w:ascii="Ubuntu Mono" w:eastAsia="Times New Roman" w:hAnsi="Ubuntu Mono" w:cs="Times New Roman"/>
@@ -10330,6 +11010,7 @@
         </w:rPr>
         <w:t xml:space="preserve">          </w:t>
       </w:r>
+      <w:proofErr w:type="gramStart"/>
       <w:r>
         <w:rPr>
           <w:rFonts w:ascii="Ubuntu Mono" w:eastAsia="Times New Roman" w:hAnsi="Ubuntu Mono" w:cs="Times New Roman"/>
@@ -10354,6 +11035,7 @@
         </w:rPr>
         <w:t>(</w:t>
       </w:r>
+      <w:proofErr w:type="gramEnd"/>
       <w:r>
         <w:rPr>
           <w:rFonts w:ascii="Ubuntu Mono" w:eastAsia="Times New Roman" w:hAnsi="Ubuntu Mono" w:cs="Times New Roman"/>
@@ -10614,6 +11296,7 @@
         </w:rPr>
         <w:t xml:space="preserve">          </w:t>
       </w:r>
+      <w:proofErr w:type="gramStart"/>
       <w:r>
         <w:rPr>
           <w:rFonts w:ascii="Ubuntu Mono" w:eastAsia="Times New Roman" w:hAnsi="Ubuntu Mono" w:cs="Times New Roman"/>
@@ -10638,6 +11321,7 @@
         </w:rPr>
         <w:t>(</w:t>
       </w:r>
+      <w:proofErr w:type="gramEnd"/>
       <w:r>
         <w:rPr>
           <w:rFonts w:ascii="Ubuntu Mono" w:eastAsia="Times New Roman" w:hAnsi="Ubuntu Mono" w:cs="Times New Roman"/>
@@ -10836,7 +11520,20 @@
           <w:lang w:eastAsia="ru-RU"/>
           <w14:ligatures w14:val="none"/>
         </w:rPr>
-        <w:t>brightness_val</w:t>
+        <w:t>brightness_</w:t>
+      </w:r>
+      <w:proofErr w:type="gramStart"/>
+      <w:r>
+        <w:rPr>
+          <w:rFonts w:ascii="Ubuntu Mono" w:eastAsia="Times New Roman" w:hAnsi="Ubuntu Mono" w:cs="Times New Roman"/>
+          <w:color w:val="FF8973"/>
+          <w:kern w:val="0"/>
+          <w:sz w:val="21"/>
+          <w:szCs w:val="21"/>
+          <w:lang w:eastAsia="ru-RU"/>
+          <w14:ligatures w14:val="none"/>
+        </w:rPr>
+        <w:t>val</w:t>
       </w:r>
       <w:proofErr w:type="spellEnd"/>
       <w:r>
@@ -10849,7 +11546,20 @@
           <w:lang w:eastAsia="ru-RU"/>
           <w14:ligatures w14:val="none"/>
         </w:rPr>
-        <w:t xml:space="preserve"> &gt; </w:t>
+        <w:t xml:space="preserve"> &gt;</w:t>
+      </w:r>
+      <w:proofErr w:type="gramEnd"/>
+      <w:r>
+        <w:rPr>
+          <w:rFonts w:ascii="Ubuntu Mono" w:eastAsia="Times New Roman" w:hAnsi="Ubuntu Mono" w:cs="Times New Roman"/>
+          <w:color w:val="FFFFFF"/>
+          <w:kern w:val="0"/>
+          <w:sz w:val="21"/>
+          <w:szCs w:val="21"/>
+          <w:lang w:eastAsia="ru-RU"/>
+          <w14:ligatures w14:val="none"/>
+        </w:rPr>
+        <w:t xml:space="preserve"> </w:t>
       </w:r>
       <w:r>
         <w:rPr>
@@ -10903,6 +11613,7 @@
         <w:lastRenderedPageBreak/>
         <w:t xml:space="preserve">          </w:t>
       </w:r>
+      <w:proofErr w:type="gramStart"/>
       <w:r>
         <w:rPr>
           <w:rFonts w:ascii="Ubuntu Mono" w:eastAsia="Times New Roman" w:hAnsi="Ubuntu Mono" w:cs="Times New Roman"/>
@@ -10927,6 +11638,7 @@
         </w:rPr>
         <w:t>(</w:t>
       </w:r>
+      <w:proofErr w:type="gramEnd"/>
       <w:r>
         <w:rPr>
           <w:rFonts w:ascii="Ubuntu Mono" w:eastAsia="Times New Roman" w:hAnsi="Ubuntu Mono" w:cs="Times New Roman"/>
@@ -11175,6 +11887,7 @@
         </w:rPr>
         <w:t xml:space="preserve">          </w:t>
       </w:r>
+      <w:proofErr w:type="gramStart"/>
       <w:r>
         <w:rPr>
           <w:rFonts w:ascii="Ubuntu Mono" w:eastAsia="Times New Roman" w:hAnsi="Ubuntu Mono" w:cs="Times New Roman"/>
@@ -11199,6 +11912,7 @@
         </w:rPr>
         <w:t>(</w:t>
       </w:r>
+      <w:proofErr w:type="gramEnd"/>
       <w:r>
         <w:rPr>
           <w:rFonts w:ascii="Ubuntu Mono" w:eastAsia="Times New Roman" w:hAnsi="Ubuntu Mono" w:cs="Times New Roman"/>
@@ -11373,6 +12087,7 @@
         </w:rPr>
         <w:t xml:space="preserve">          </w:t>
       </w:r>
+      <w:proofErr w:type="gramStart"/>
       <w:r>
         <w:rPr>
           <w:rFonts w:ascii="Ubuntu Mono" w:eastAsia="Times New Roman" w:hAnsi="Ubuntu Mono" w:cs="Times New Roman"/>
@@ -11397,6 +12112,7 @@
         </w:rPr>
         <w:t>(</w:t>
       </w:r>
+      <w:proofErr w:type="gramEnd"/>
       <w:r>
         <w:rPr>
           <w:rFonts w:ascii="Ubuntu Mono" w:eastAsia="Times New Roman" w:hAnsi="Ubuntu Mono" w:cs="Times New Roman"/>
@@ -11671,6 +12387,7 @@
         <w:t xml:space="preserve">function </w:t>
       </w:r>
       <w:proofErr w:type="spellStart"/>
+      <w:proofErr w:type="gramStart"/>
       <w:r>
         <w:rPr>
           <w:rFonts w:ascii="Ubuntu Mono" w:eastAsia="Times New Roman" w:hAnsi="Ubuntu Mono" w:cs="Times New Roman"/>
@@ -11694,7 +12411,20 @@
           <w:lang w:val="en-US" w:eastAsia="ru-RU"/>
           <w14:ligatures w14:val="none"/>
         </w:rPr>
-        <w:t>() {</w:t>
+        <w:t>(</w:t>
+      </w:r>
+      <w:proofErr w:type="gramEnd"/>
+      <w:r>
+        <w:rPr>
+          <w:rFonts w:ascii="Ubuntu Mono" w:eastAsia="Times New Roman" w:hAnsi="Ubuntu Mono" w:cs="Times New Roman"/>
+          <w:color w:val="FFFFFF"/>
+          <w:kern w:val="0"/>
+          <w:sz w:val="21"/>
+          <w:szCs w:val="21"/>
+          <w:lang w:val="en-US" w:eastAsia="ru-RU"/>
+          <w14:ligatures w14:val="none"/>
+        </w:rPr>
+        <w:t>) {</w:t>
       </w:r>
     </w:p>
     <w:p>
@@ -11933,6 +12663,7 @@
         <w:t xml:space="preserve"> * (</w:t>
       </w:r>
       <w:proofErr w:type="spellStart"/>
+      <w:proofErr w:type="gramStart"/>
       <w:r>
         <w:rPr>
           <w:rFonts w:ascii="Ubuntu Mono" w:eastAsia="Times New Roman" w:hAnsi="Ubuntu Mono" w:cs="Times New Roman"/>
@@ -11970,6 +12701,7 @@
         <w:t>height</w:t>
       </w:r>
       <w:proofErr w:type="spellEnd"/>
+      <w:proofErr w:type="gramEnd"/>
       <w:r>
         <w:rPr>
           <w:rFonts w:ascii="Ubuntu Mono" w:eastAsia="Times New Roman" w:hAnsi="Ubuntu Mono" w:cs="Times New Roman"/>
@@ -12099,6 +12831,7 @@
         <w:t xml:space="preserve">  </w:t>
       </w:r>
       <w:proofErr w:type="spellStart"/>
+      <w:proofErr w:type="gramStart"/>
       <w:r>
         <w:rPr>
           <w:rFonts w:ascii="Ubuntu Mono" w:eastAsia="Times New Roman" w:hAnsi="Ubuntu Mono" w:cs="Times New Roman"/>
@@ -12125,6 +12858,7 @@
         <w:t>(</w:t>
       </w:r>
       <w:proofErr w:type="spellStart"/>
+      <w:proofErr w:type="gramEnd"/>
       <w:r>
         <w:rPr>
           <w:rFonts w:ascii="Ubuntu Mono" w:eastAsia="Times New Roman" w:hAnsi="Ubuntu Mono" w:cs="Times New Roman"/>
@@ -12213,7 +12947,33 @@
           <w:lang w:val="en-US" w:eastAsia="ru-RU"/>
           <w14:ligatures w14:val="none"/>
         </w:rPr>
-        <w:t>// Uses the .size() method to resize original webcam capture element</w:t>
+        <w:t xml:space="preserve">// Uses </w:t>
+      </w:r>
+      <w:proofErr w:type="gramStart"/>
+      <w:r>
+        <w:rPr>
+          <w:rFonts w:ascii="Ubuntu Mono" w:eastAsia="Times New Roman" w:hAnsi="Ubuntu Mono" w:cs="Times New Roman"/>
+          <w:color w:val="939598"/>
+          <w:kern w:val="0"/>
+          <w:sz w:val="21"/>
+          <w:szCs w:val="21"/>
+          <w:lang w:val="en-US" w:eastAsia="ru-RU"/>
+          <w14:ligatures w14:val="none"/>
+        </w:rPr>
+        <w:t>the .size</w:t>
+      </w:r>
+      <w:proofErr w:type="gramEnd"/>
+      <w:r>
+        <w:rPr>
+          <w:rFonts w:ascii="Ubuntu Mono" w:eastAsia="Times New Roman" w:hAnsi="Ubuntu Mono" w:cs="Times New Roman"/>
+          <w:color w:val="939598"/>
+          <w:kern w:val="0"/>
+          <w:sz w:val="21"/>
+          <w:szCs w:val="21"/>
+          <w:lang w:val="en-US" w:eastAsia="ru-RU"/>
+          <w14:ligatures w14:val="none"/>
+        </w:rPr>
+        <w:t>() method to resize original webcam capture element</w:t>
       </w:r>
     </w:p>
     <w:p>
@@ -12243,6 +13003,7 @@
         <w:t xml:space="preserve">  </w:t>
       </w:r>
       <w:proofErr w:type="spellStart"/>
+      <w:proofErr w:type="gramStart"/>
       <w:r>
         <w:rPr>
           <w:rFonts w:ascii="Ubuntu Mono" w:eastAsia="Times New Roman" w:hAnsi="Ubuntu Mono" w:cs="Times New Roman"/>
@@ -12280,6 +13041,7 @@
         <w:t>size</w:t>
       </w:r>
       <w:proofErr w:type="spellEnd"/>
+      <w:proofErr w:type="gramEnd"/>
       <w:r>
         <w:rPr>
           <w:rFonts w:ascii="Ubuntu Mono" w:eastAsia="Times New Roman" w:hAnsi="Ubuntu Mono" w:cs="Times New Roman"/>
@@ -12417,6 +13179,7 @@
         </w:rPr>
         <w:t>Another exciting application of webcams is creating sketches that experiment with time. Using what we know about creating animations in p5.js, we can leverage the </w:t>
       </w:r>
+      <w:proofErr w:type="gramStart"/>
       <w:r>
         <w:rPr>
           <w:rStyle w:val="HTML"/>
@@ -12426,7 +13189,19 @@
           <w:color w:val="4FE0B0"/>
           <w:lang w:val="en-US"/>
         </w:rPr>
-        <w:t>draw()</w:t>
+        <w:t>draw(</w:t>
+      </w:r>
+      <w:proofErr w:type="gramEnd"/>
+      <w:r>
+        <w:rPr>
+          <w:rStyle w:val="HTML"/>
+          <w:rFonts w:ascii="Ubuntu Mono" w:hAnsi="Ubuntu Mono"/>
+          <w:b/>
+          <w:bCs/>
+          <w:color w:val="4FE0B0"/>
+          <w:lang w:val="en-US"/>
+        </w:rPr>
+        <w:t>)</w:t>
       </w:r>
       <w:r>
         <w:rPr>
@@ -12473,7 +13248,16 @@
           <w:color w:val="FFFFFF"/>
           <w:lang w:val="en-US"/>
         </w:rPr>
-        <w:t>Instead of only drawing the current frame, we can, for example, layer video frames on top of each other. The example below creates a ghost-like effect by making each webcam frame semi-transparent. This is done by loading the webcam’s </w:t>
+        <w:t xml:space="preserve">Instead of only drawing the current frame, we can, for example, layer video frames on top of each other. The example below creates a ghost-like effect by making each webcam frame semi-transparent. This is done by loading the </w:t>
+      </w:r>
+      <w:proofErr w:type="gramStart"/>
+      <w:r>
+        <w:rPr>
+          <w:rFonts w:ascii="Segoe UI" w:hAnsi="Segoe UI" w:cs="Segoe UI"/>
+          <w:color w:val="FFFFFF"/>
+          <w:lang w:val="en-US"/>
+        </w:rPr>
+        <w:t>webcam’s </w:t>
       </w:r>
       <w:r>
         <w:rPr>
@@ -12486,6 +13270,7 @@
         </w:rPr>
         <w:t>.pixels</w:t>
       </w:r>
+      <w:proofErr w:type="gramEnd"/>
       <w:r>
         <w:rPr>
           <w:rFonts w:ascii="Segoe UI" w:hAnsi="Segoe UI" w:cs="Segoe UI"/>
@@ -12494,6 +13279,7 @@
         </w:rPr>
         <w:t> array and manipulating each pixel’s alpha value. The </w:t>
       </w:r>
+      <w:proofErr w:type="gramStart"/>
       <w:r>
         <w:rPr>
           <w:rStyle w:val="HTML"/>
@@ -12503,16 +13289,9 @@
           <w:color w:val="4FE0B0"/>
           <w:lang w:val="en-US"/>
         </w:rPr>
-        <w:t>background()</w:t>
-      </w:r>
-      <w:r>
-        <w:rPr>
-          <w:rFonts w:ascii="Segoe UI" w:hAnsi="Segoe UI" w:cs="Segoe UI"/>
-          <w:color w:val="FFFFFF"/>
-          <w:lang w:val="en-US"/>
-        </w:rPr>
-        <w:t> function is never called, so the video frames layer on top of each other to create a blurred effect. Finally, the </w:t>
-      </w:r>
+        <w:t>background(</w:t>
+      </w:r>
+      <w:proofErr w:type="gramEnd"/>
       <w:r>
         <w:rPr>
           <w:rStyle w:val="HTML"/>
@@ -12522,7 +13301,39 @@
           <w:color w:val="4FE0B0"/>
           <w:lang w:val="en-US"/>
         </w:rPr>
-        <w:t>filter()</w:t>
+        <w:t>)</w:t>
+      </w:r>
+      <w:r>
+        <w:rPr>
+          <w:rFonts w:ascii="Segoe UI" w:hAnsi="Segoe UI" w:cs="Segoe UI"/>
+          <w:color w:val="FFFFFF"/>
+          <w:lang w:val="en-US"/>
+        </w:rPr>
+        <w:t> function is never called, so the video frames layer on top of each other to create a blurred effect. Finally, the </w:t>
+      </w:r>
+      <w:proofErr w:type="gramStart"/>
+      <w:r>
+        <w:rPr>
+          <w:rStyle w:val="HTML"/>
+          <w:rFonts w:ascii="Ubuntu Mono" w:hAnsi="Ubuntu Mono"/>
+          <w:b/>
+          <w:bCs/>
+          <w:color w:val="4FE0B0"/>
+          <w:lang w:val="en-US"/>
+        </w:rPr>
+        <w:t>filter(</w:t>
+      </w:r>
+      <w:proofErr w:type="gramEnd"/>
+      <w:r>
+        <w:rPr>
+          <w:rStyle w:val="HTML"/>
+          <w:rFonts w:ascii="Ubuntu Mono" w:hAnsi="Ubuntu Mono"/>
+          <w:b/>
+          <w:bCs/>
+          <w:color w:val="4FE0B0"/>
+          <w:lang w:val="en-US"/>
+        </w:rPr>
+        <w:t>)</w:t>
       </w:r>
       <w:r>
         <w:rPr>
@@ -12597,6 +13408,780 @@
     </w:p>
     <w:p>
       <w:pPr>
+        <w:pStyle w:val="4"/>
+        <w:shd w:val="clear" w:color="auto" w:fill="10162F"/>
+        <w:rPr>
+          <w:rFonts w:ascii="Segoe UI" w:hAnsi="Segoe UI" w:cs="Segoe UI"/>
+          <w:color w:val="FFFFFF"/>
+          <w:lang w:val="en-US"/>
+        </w:rPr>
+      </w:pPr>
+      <w:r>
+        <w:rPr>
+          <w:rFonts w:ascii="Segoe UI" w:hAnsi="Segoe UI" w:cs="Segoe UI"/>
+          <w:color w:val="FFFFFF"/>
+          <w:lang w:val="en-US"/>
+        </w:rPr>
+        <w:t>Time Warp Scan Effect</w:t>
+      </w:r>
+    </w:p>
+    <w:p>
+      <w:pPr>
+        <w:pStyle w:val="stylesptnq46"/>
+        <w:shd w:val="clear" w:color="auto" w:fill="10162F"/>
+        <w:spacing w:before="0" w:beforeAutospacing="0"/>
+        <w:rPr>
+          <w:rFonts w:ascii="Segoe UI" w:hAnsi="Segoe UI" w:cs="Segoe UI"/>
+          <w:color w:val="FFFFFF"/>
+          <w:lang w:val="en-US"/>
+        </w:rPr>
+      </w:pPr>
+      <w:r>
+        <w:rPr>
+          <w:rFonts w:ascii="Segoe UI" w:hAnsi="Segoe UI" w:cs="Segoe UI"/>
+          <w:color w:val="FFFFFF"/>
+          <w:lang w:val="en-US"/>
+        </w:rPr>
+        <w:t>With a little bit more elbow grease, we can create more complex effects! The following sketch uses a combination of techniques in the p5.js course to recreate the “time warp scan” (or </w:t>
+      </w:r>
+      <w:hyperlink r:id="rId20" w:tgtFrame="_blank" w:history="1">
+        <w:r>
+          <w:rPr>
+            <w:rStyle w:val="a3"/>
+            <w:rFonts w:ascii="Segoe UI" w:hAnsi="Segoe UI" w:cs="Segoe UI"/>
+            <w:bdr w:val="none" w:sz="0" w:space="0" w:color="auto" w:frame="1"/>
+            <w:lang w:val="en-US"/>
+          </w:rPr>
+          <w:t>slit-scan</w:t>
+        </w:r>
+      </w:hyperlink>
+      <w:r>
+        <w:rPr>
+          <w:rFonts w:ascii="Segoe UI" w:hAnsi="Segoe UI" w:cs="Segoe UI"/>
+          <w:color w:val="FFFFFF"/>
+          <w:lang w:val="en-US"/>
+        </w:rPr>
+        <w:t>) effect currently popular on many social media apps. The effect features a horizontal, laser-like line that “scans” the webcam feed from top to bottom, freezing the pixels that it crosses to create a warped effect.</w:t>
+      </w:r>
+    </w:p>
+    <w:p>
+      <w:pPr>
+        <w:pStyle w:val="stylesptnq46"/>
+        <w:shd w:val="clear" w:color="auto" w:fill="10162F"/>
+        <w:spacing w:before="0" w:beforeAutospacing="0" w:after="0"/>
+        <w:rPr>
+          <w:rFonts w:ascii="Segoe UI" w:hAnsi="Segoe UI" w:cs="Segoe UI"/>
+          <w:color w:val="FFFFFF"/>
+          <w:lang w:val="en-US"/>
+        </w:rPr>
+      </w:pPr>
+      <w:r>
+        <w:rPr>
+          <w:rFonts w:ascii="Segoe UI" w:hAnsi="Segoe UI" w:cs="Segoe UI"/>
+          <w:color w:val="FFFFFF"/>
+          <w:lang w:val="en-US"/>
+        </w:rPr>
+        <w:t>To simulate the laser-like line, we can use the </w:t>
+      </w:r>
+      <w:proofErr w:type="gramStart"/>
+      <w:r>
+        <w:rPr>
+          <w:rStyle w:val="HTML"/>
+          <w:rFonts w:ascii="Ubuntu Mono" w:hAnsi="Ubuntu Mono"/>
+          <w:b/>
+          <w:bCs/>
+          <w:color w:val="4FE0B0"/>
+          <w:lang w:val="en-US"/>
+        </w:rPr>
+        <w:t>line(</w:t>
+      </w:r>
+      <w:proofErr w:type="gramEnd"/>
+      <w:r>
+        <w:rPr>
+          <w:rStyle w:val="HTML"/>
+          <w:rFonts w:ascii="Ubuntu Mono" w:hAnsi="Ubuntu Mono"/>
+          <w:b/>
+          <w:bCs/>
+          <w:color w:val="4FE0B0"/>
+          <w:lang w:val="en-US"/>
+        </w:rPr>
+        <w:t>)</w:t>
+      </w:r>
+      <w:r>
+        <w:rPr>
+          <w:rFonts w:ascii="Segoe UI" w:hAnsi="Segoe UI" w:cs="Segoe UI"/>
+          <w:color w:val="FFFFFF"/>
+          <w:lang w:val="en-US"/>
+        </w:rPr>
+        <w:t xml:space="preserve"> function with a counter that increments its position in the y-axis. As it’s crossing the canvas, we’ll use </w:t>
+      </w:r>
+      <w:proofErr w:type="gramStart"/>
+      <w:r>
+        <w:rPr>
+          <w:rFonts w:ascii="Segoe UI" w:hAnsi="Segoe UI" w:cs="Segoe UI"/>
+          <w:color w:val="FFFFFF"/>
+          <w:lang w:val="en-US"/>
+        </w:rPr>
+        <w:t>the </w:t>
+      </w:r>
+      <w:r>
+        <w:rPr>
+          <w:rStyle w:val="HTML"/>
+          <w:rFonts w:ascii="Ubuntu Mono" w:hAnsi="Ubuntu Mono"/>
+          <w:b/>
+          <w:bCs/>
+          <w:color w:val="4FE0B0"/>
+          <w:lang w:val="en-US"/>
+        </w:rPr>
+        <w:t>.get</w:t>
+      </w:r>
+      <w:proofErr w:type="gramEnd"/>
+      <w:r>
+        <w:rPr>
+          <w:rStyle w:val="HTML"/>
+          <w:rFonts w:ascii="Ubuntu Mono" w:hAnsi="Ubuntu Mono"/>
+          <w:b/>
+          <w:bCs/>
+          <w:color w:val="4FE0B0"/>
+          <w:lang w:val="en-US"/>
+        </w:rPr>
+        <w:t>()</w:t>
+      </w:r>
+      <w:r>
+        <w:rPr>
+          <w:rFonts w:ascii="Segoe UI" w:hAnsi="Segoe UI" w:cs="Segoe UI"/>
+          <w:color w:val="FFFFFF"/>
+          <w:lang w:val="en-US"/>
+        </w:rPr>
+        <w:t> method on the webcam capture element to access the short, rectangular region that the laser line currently crosses as an image element and draw it on the canvas directly above the laser line. Because there’s no call to the </w:t>
+      </w:r>
+      <w:proofErr w:type="gramStart"/>
+      <w:r>
+        <w:rPr>
+          <w:rStyle w:val="HTML"/>
+          <w:rFonts w:ascii="Ubuntu Mono" w:hAnsi="Ubuntu Mono"/>
+          <w:b/>
+          <w:bCs/>
+          <w:color w:val="4FE0B0"/>
+          <w:lang w:val="en-US"/>
+        </w:rPr>
+        <w:t>background(</w:t>
+      </w:r>
+      <w:proofErr w:type="gramEnd"/>
+      <w:r>
+        <w:rPr>
+          <w:rStyle w:val="HTML"/>
+          <w:rFonts w:ascii="Ubuntu Mono" w:hAnsi="Ubuntu Mono"/>
+          <w:b/>
+          <w:bCs/>
+          <w:color w:val="4FE0B0"/>
+          <w:lang w:val="en-US"/>
+        </w:rPr>
+        <w:t>)</w:t>
+      </w:r>
+      <w:r>
+        <w:rPr>
+          <w:rFonts w:ascii="Segoe UI" w:hAnsi="Segoe UI" w:cs="Segoe UI"/>
+          <w:color w:val="FFFFFF"/>
+          <w:lang w:val="en-US"/>
+        </w:rPr>
+        <w:t> function in the </w:t>
+      </w:r>
+      <w:r>
+        <w:rPr>
+          <w:rStyle w:val="HTML"/>
+          <w:rFonts w:ascii="Ubuntu Mono" w:hAnsi="Ubuntu Mono"/>
+          <w:b/>
+          <w:bCs/>
+          <w:color w:val="4FE0B0"/>
+          <w:lang w:val="en-US"/>
+        </w:rPr>
+        <w:t>draw()</w:t>
+      </w:r>
+      <w:r>
+        <w:rPr>
+          <w:rFonts w:ascii="Segoe UI" w:hAnsi="Segoe UI" w:cs="Segoe UI"/>
+          <w:color w:val="FFFFFF"/>
+          <w:lang w:val="en-US"/>
+        </w:rPr>
+        <w:t xml:space="preserve"> loop, these rectangular regions will </w:t>
+      </w:r>
+      <w:proofErr w:type="spellStart"/>
+      <w:r>
+        <w:rPr>
+          <w:rFonts w:ascii="Segoe UI" w:hAnsi="Segoe UI" w:cs="Segoe UI"/>
+          <w:color w:val="FFFFFF"/>
+          <w:lang w:val="en-US"/>
+        </w:rPr>
+        <w:t>stack</w:t>
+      </w:r>
+      <w:proofErr w:type="spellEnd"/>
+      <w:r>
+        <w:rPr>
+          <w:rFonts w:ascii="Segoe UI" w:hAnsi="Segoe UI" w:cs="Segoe UI"/>
+          <w:color w:val="FFFFFF"/>
+          <w:lang w:val="en-US"/>
+        </w:rPr>
+        <w:t xml:space="preserve"> together to create the ongoing, warped image.</w:t>
+      </w:r>
+    </w:p>
+    <w:p>
+      <w:pPr>
+        <w:pStyle w:val="stylesptnq46"/>
+        <w:shd w:val="clear" w:color="auto" w:fill="10162F"/>
+        <w:spacing w:before="0" w:beforeAutospacing="0" w:after="0"/>
+        <w:rPr>
+          <w:rFonts w:ascii="Segoe UI" w:hAnsi="Segoe UI" w:cs="Segoe UI"/>
+          <w:color w:val="FFFFFF"/>
+          <w:lang w:val="en-US"/>
+        </w:rPr>
+      </w:pPr>
+      <w:r>
+        <w:rPr>
+          <w:rFonts w:ascii="Segoe UI" w:hAnsi="Segoe UI" w:cs="Segoe UI"/>
+          <w:color w:val="FFFFFF"/>
+          <w:lang w:val="en-US"/>
+        </w:rPr>
+        <w:t xml:space="preserve">To draw the </w:t>
+      </w:r>
+      <w:proofErr w:type="spellStart"/>
+      <w:r>
+        <w:rPr>
+          <w:rFonts w:ascii="Segoe UI" w:hAnsi="Segoe UI" w:cs="Segoe UI"/>
+          <w:color w:val="FFFFFF"/>
+          <w:lang w:val="en-US"/>
+        </w:rPr>
+        <w:t>live</w:t>
+      </w:r>
+      <w:proofErr w:type="spellEnd"/>
+      <w:r>
+        <w:rPr>
+          <w:rFonts w:ascii="Segoe UI" w:hAnsi="Segoe UI" w:cs="Segoe UI"/>
+          <w:color w:val="FFFFFF"/>
+          <w:lang w:val="en-US"/>
+        </w:rPr>
+        <w:t>, non-warped part of the webcam feed, we use the </w:t>
+      </w:r>
+      <w:proofErr w:type="gramStart"/>
+      <w:r>
+        <w:rPr>
+          <w:rStyle w:val="HTML"/>
+          <w:rFonts w:ascii="Ubuntu Mono" w:hAnsi="Ubuntu Mono"/>
+          <w:b/>
+          <w:bCs/>
+          <w:color w:val="4FE0B0"/>
+          <w:lang w:val="en-US"/>
+        </w:rPr>
+        <w:t>image(</w:t>
+      </w:r>
+      <w:proofErr w:type="gramEnd"/>
+      <w:r>
+        <w:rPr>
+          <w:rStyle w:val="HTML"/>
+          <w:rFonts w:ascii="Ubuntu Mono" w:hAnsi="Ubuntu Mono"/>
+          <w:b/>
+          <w:bCs/>
+          <w:color w:val="4FE0B0"/>
+          <w:lang w:val="en-US"/>
+        </w:rPr>
+        <w:t>)</w:t>
+      </w:r>
+      <w:r>
+        <w:rPr>
+          <w:rFonts w:ascii="Segoe UI" w:hAnsi="Segoe UI" w:cs="Segoe UI"/>
+          <w:color w:val="FFFFFF"/>
+          <w:lang w:val="en-US"/>
+        </w:rPr>
+        <w:t xml:space="preserve"> function to draw the latest frame of the webcam to the canvas, positioning it right below the laser </w:t>
+      </w:r>
+      <w:r>
+        <w:rPr>
+          <w:rFonts w:ascii="Segoe UI" w:hAnsi="Segoe UI" w:cs="Segoe UI"/>
+          <w:color w:val="FFFFFF"/>
+          <w:lang w:val="en-US"/>
+        </w:rPr>
+        <w:lastRenderedPageBreak/>
+        <w:t>line. In the code, we supply the </w:t>
+      </w:r>
+      <w:proofErr w:type="gramStart"/>
+      <w:r>
+        <w:rPr>
+          <w:rStyle w:val="HTML"/>
+          <w:rFonts w:ascii="Ubuntu Mono" w:hAnsi="Ubuntu Mono"/>
+          <w:b/>
+          <w:bCs/>
+          <w:color w:val="4FE0B0"/>
+          <w:lang w:val="en-US"/>
+        </w:rPr>
+        <w:t>image(</w:t>
+      </w:r>
+      <w:proofErr w:type="gramEnd"/>
+      <w:r>
+        <w:rPr>
+          <w:rStyle w:val="HTML"/>
+          <w:rFonts w:ascii="Ubuntu Mono" w:hAnsi="Ubuntu Mono"/>
+          <w:b/>
+          <w:bCs/>
+          <w:color w:val="4FE0B0"/>
+          <w:lang w:val="en-US"/>
+        </w:rPr>
+        <w:t>)</w:t>
+      </w:r>
+      <w:r>
+        <w:rPr>
+          <w:rFonts w:ascii="Segoe UI" w:hAnsi="Segoe UI" w:cs="Segoe UI"/>
+          <w:color w:val="FFFFFF"/>
+          <w:lang w:val="en-US"/>
+        </w:rPr>
+        <w:t> function with an additional 4 optional arguments (for a total of 9 arguments) that draw a cropped, rectangular region of the webcam frame to the canvas, as follows:</w:t>
+      </w:r>
+    </w:p>
+    <w:p>
+      <w:pPr>
+        <w:pStyle w:val="HTML0"/>
+        <w:shd w:val="clear" w:color="auto" w:fill="211E2F"/>
+        <w:rPr>
+          <w:rFonts w:ascii="Ubuntu Mono" w:hAnsi="Ubuntu Mono"/>
+          <w:color w:val="939598"/>
+          <w:lang w:val="en-US"/>
+        </w:rPr>
+      </w:pPr>
+      <w:proofErr w:type="gramStart"/>
+      <w:r>
+        <w:rPr>
+          <w:rStyle w:val="mtk9"/>
+          <w:rFonts w:ascii="Ubuntu Mono" w:hAnsi="Ubuntu Mono"/>
+          <w:color w:val="FF8973"/>
+          <w:lang w:val="en-US"/>
+        </w:rPr>
+        <w:t>image</w:t>
+      </w:r>
+      <w:r>
+        <w:rPr>
+          <w:rStyle w:val="mtk1"/>
+          <w:rFonts w:ascii="Ubuntu Mono" w:hAnsi="Ubuntu Mono"/>
+          <w:color w:val="FFFFFF"/>
+          <w:lang w:val="en-US"/>
+        </w:rPr>
+        <w:t>(</w:t>
+      </w:r>
+      <w:proofErr w:type="spellStart"/>
+      <w:proofErr w:type="gramEnd"/>
+      <w:r>
+        <w:rPr>
+          <w:rStyle w:val="mtk9"/>
+          <w:rFonts w:ascii="Ubuntu Mono" w:hAnsi="Ubuntu Mono"/>
+          <w:color w:val="FF8973"/>
+          <w:lang w:val="en-US"/>
+        </w:rPr>
+        <w:t>sourceElement</w:t>
+      </w:r>
+      <w:proofErr w:type="spellEnd"/>
+      <w:r>
+        <w:rPr>
+          <w:rStyle w:val="mtk1"/>
+          <w:rFonts w:ascii="Ubuntu Mono" w:hAnsi="Ubuntu Mono"/>
+          <w:color w:val="FFFFFF"/>
+          <w:lang w:val="en-US"/>
+        </w:rPr>
+        <w:t xml:space="preserve">, </w:t>
+      </w:r>
+      <w:r>
+        <w:rPr>
+          <w:rStyle w:val="mtk9"/>
+          <w:rFonts w:ascii="Ubuntu Mono" w:hAnsi="Ubuntu Mono"/>
+          <w:color w:val="FF8973"/>
+          <w:lang w:val="en-US"/>
+        </w:rPr>
+        <w:t>dx</w:t>
+      </w:r>
+      <w:r>
+        <w:rPr>
+          <w:rStyle w:val="mtk1"/>
+          <w:rFonts w:ascii="Ubuntu Mono" w:hAnsi="Ubuntu Mono"/>
+          <w:color w:val="FFFFFF"/>
+          <w:lang w:val="en-US"/>
+        </w:rPr>
+        <w:t xml:space="preserve">, </w:t>
+      </w:r>
+      <w:proofErr w:type="spellStart"/>
+      <w:r>
+        <w:rPr>
+          <w:rStyle w:val="mtk9"/>
+          <w:rFonts w:ascii="Ubuntu Mono" w:hAnsi="Ubuntu Mono"/>
+          <w:color w:val="FF8973"/>
+          <w:lang w:val="en-US"/>
+        </w:rPr>
+        <w:t>dy</w:t>
+      </w:r>
+      <w:proofErr w:type="spellEnd"/>
+      <w:r>
+        <w:rPr>
+          <w:rStyle w:val="mtk1"/>
+          <w:rFonts w:ascii="Ubuntu Mono" w:hAnsi="Ubuntu Mono"/>
+          <w:color w:val="FFFFFF"/>
+          <w:lang w:val="en-US"/>
+        </w:rPr>
+        <w:t xml:space="preserve">, </w:t>
+      </w:r>
+      <w:proofErr w:type="spellStart"/>
+      <w:r>
+        <w:rPr>
+          <w:rStyle w:val="mtk9"/>
+          <w:rFonts w:ascii="Ubuntu Mono" w:hAnsi="Ubuntu Mono"/>
+          <w:color w:val="FF8973"/>
+          <w:lang w:val="en-US"/>
+        </w:rPr>
+        <w:t>dWidth</w:t>
+      </w:r>
+      <w:proofErr w:type="spellEnd"/>
+      <w:r>
+        <w:rPr>
+          <w:rStyle w:val="mtk1"/>
+          <w:rFonts w:ascii="Ubuntu Mono" w:hAnsi="Ubuntu Mono"/>
+          <w:color w:val="FFFFFF"/>
+          <w:lang w:val="en-US"/>
+        </w:rPr>
+        <w:t xml:space="preserve">, </w:t>
+      </w:r>
+      <w:proofErr w:type="spellStart"/>
+      <w:r>
+        <w:rPr>
+          <w:rStyle w:val="mtk9"/>
+          <w:rFonts w:ascii="Ubuntu Mono" w:hAnsi="Ubuntu Mono"/>
+          <w:color w:val="FF8973"/>
+          <w:lang w:val="en-US"/>
+        </w:rPr>
+        <w:t>dHeight</w:t>
+      </w:r>
+      <w:proofErr w:type="spellEnd"/>
+      <w:r>
+        <w:rPr>
+          <w:rStyle w:val="mtk1"/>
+          <w:rFonts w:ascii="Ubuntu Mono" w:hAnsi="Ubuntu Mono"/>
+          <w:color w:val="FFFFFF"/>
+          <w:lang w:val="en-US"/>
+        </w:rPr>
+        <w:t xml:space="preserve">, </w:t>
+      </w:r>
+      <w:proofErr w:type="spellStart"/>
+      <w:r>
+        <w:rPr>
+          <w:rStyle w:val="mtk9"/>
+          <w:rFonts w:ascii="Ubuntu Mono" w:hAnsi="Ubuntu Mono"/>
+          <w:color w:val="FF8973"/>
+          <w:lang w:val="en-US"/>
+        </w:rPr>
+        <w:t>sx</w:t>
+      </w:r>
+      <w:proofErr w:type="spellEnd"/>
+      <w:r>
+        <w:rPr>
+          <w:rStyle w:val="mtk1"/>
+          <w:rFonts w:ascii="Ubuntu Mono" w:hAnsi="Ubuntu Mono"/>
+          <w:color w:val="FFFFFF"/>
+          <w:lang w:val="en-US"/>
+        </w:rPr>
+        <w:t xml:space="preserve">, </w:t>
+      </w:r>
+      <w:proofErr w:type="spellStart"/>
+      <w:r>
+        <w:rPr>
+          <w:rStyle w:val="mtk9"/>
+          <w:rFonts w:ascii="Ubuntu Mono" w:hAnsi="Ubuntu Mono"/>
+          <w:color w:val="FF8973"/>
+          <w:lang w:val="en-US"/>
+        </w:rPr>
+        <w:t>sy</w:t>
+      </w:r>
+      <w:proofErr w:type="spellEnd"/>
+      <w:r>
+        <w:rPr>
+          <w:rStyle w:val="mtk1"/>
+          <w:rFonts w:ascii="Ubuntu Mono" w:hAnsi="Ubuntu Mono"/>
+          <w:color w:val="FFFFFF"/>
+          <w:lang w:val="en-US"/>
+        </w:rPr>
+        <w:t xml:space="preserve">, </w:t>
+      </w:r>
+      <w:proofErr w:type="spellStart"/>
+      <w:r>
+        <w:rPr>
+          <w:rStyle w:val="mtk9"/>
+          <w:rFonts w:ascii="Ubuntu Mono" w:hAnsi="Ubuntu Mono"/>
+          <w:color w:val="FF8973"/>
+          <w:lang w:val="en-US"/>
+        </w:rPr>
+        <w:t>sWidth</w:t>
+      </w:r>
+      <w:proofErr w:type="spellEnd"/>
+      <w:r>
+        <w:rPr>
+          <w:rStyle w:val="mtk1"/>
+          <w:rFonts w:ascii="Ubuntu Mono" w:hAnsi="Ubuntu Mono"/>
+          <w:color w:val="FFFFFF"/>
+          <w:lang w:val="en-US"/>
+        </w:rPr>
+        <w:t xml:space="preserve">, </w:t>
+      </w:r>
+      <w:proofErr w:type="spellStart"/>
+      <w:r>
+        <w:rPr>
+          <w:rStyle w:val="mtk9"/>
+          <w:rFonts w:ascii="Ubuntu Mono" w:hAnsi="Ubuntu Mono"/>
+          <w:color w:val="FF8973"/>
+          <w:lang w:val="en-US"/>
+        </w:rPr>
+        <w:t>sHeight</w:t>
+      </w:r>
+      <w:proofErr w:type="spellEnd"/>
+      <w:r>
+        <w:rPr>
+          <w:rStyle w:val="mtk1"/>
+          <w:rFonts w:ascii="Ubuntu Mono" w:hAnsi="Ubuntu Mono"/>
+          <w:color w:val="FFFFFF"/>
+          <w:lang w:val="en-US"/>
+        </w:rPr>
+        <w:t>);</w:t>
+      </w:r>
+      <w:r>
+        <w:rPr>
+          <w:rFonts w:ascii="Ubuntu Mono" w:hAnsi="Ubuntu Mono"/>
+          <w:color w:val="939598"/>
+          <w:lang w:val="en-US"/>
+        </w:rPr>
+        <w:br/>
+      </w:r>
+    </w:p>
+    <w:p>
+      <w:pPr>
+        <w:pStyle w:val="stylesptnq46"/>
+        <w:shd w:val="clear" w:color="auto" w:fill="10162F"/>
+        <w:spacing w:before="0" w:beforeAutospacing="0" w:after="0"/>
+        <w:rPr>
+          <w:rFonts w:ascii="Segoe UI" w:hAnsi="Segoe UI" w:cs="Segoe UI"/>
+          <w:color w:val="FFFFFF"/>
+          <w:lang w:val="en-US"/>
+        </w:rPr>
+      </w:pPr>
+      <w:r>
+        <w:rPr>
+          <w:rFonts w:ascii="Segoe UI" w:hAnsi="Segoe UI" w:cs="Segoe UI"/>
+          <w:color w:val="FFFFFF"/>
+          <w:lang w:val="en-US"/>
+        </w:rPr>
+        <w:t>You may be familiar with the first 5 arguments that start with “d” (for destination): the source image or video element, the (x, y) position, and a width and height for scale. The next 4 arguments—starting with “s” (for source)—stand for the (x, y) position, the width, and the height that define the rectangular region of the source image or video frame that we want to draw. To get a better picture of how these optional arguments work, view a helpful diagram on </w:t>
+      </w:r>
+      <w:hyperlink r:id="rId21" w:anchor="/p5/image" w:tgtFrame="_blank" w:history="1">
+        <w:r>
+          <w:rPr>
+            <w:rStyle w:val="a3"/>
+            <w:rFonts w:ascii="Segoe UI" w:hAnsi="Segoe UI" w:cs="Segoe UI"/>
+            <w:bdr w:val="none" w:sz="0" w:space="0" w:color="auto" w:frame="1"/>
+            <w:lang w:val="en-US"/>
+          </w:rPr>
+          <w:t>p5.js’ documentation</w:t>
+        </w:r>
+      </w:hyperlink>
+      <w:r>
+        <w:rPr>
+          <w:rFonts w:ascii="Segoe UI" w:hAnsi="Segoe UI" w:cs="Segoe UI"/>
+          <w:color w:val="FFFFFF"/>
+          <w:lang w:val="en-US"/>
+        </w:rPr>
+        <w:t> of the </w:t>
+      </w:r>
+      <w:proofErr w:type="gramStart"/>
+      <w:r>
+        <w:rPr>
+          <w:rStyle w:val="HTML"/>
+          <w:rFonts w:ascii="Ubuntu Mono" w:hAnsi="Ubuntu Mono"/>
+          <w:b/>
+          <w:bCs/>
+          <w:color w:val="4FE0B0"/>
+          <w:lang w:val="en-US"/>
+        </w:rPr>
+        <w:t>image(</w:t>
+      </w:r>
+      <w:proofErr w:type="gramEnd"/>
+      <w:r>
+        <w:rPr>
+          <w:rStyle w:val="HTML"/>
+          <w:rFonts w:ascii="Ubuntu Mono" w:hAnsi="Ubuntu Mono"/>
+          <w:b/>
+          <w:bCs/>
+          <w:color w:val="4FE0B0"/>
+          <w:lang w:val="en-US"/>
+        </w:rPr>
+        <w:t>)</w:t>
+      </w:r>
+      <w:r>
+        <w:rPr>
+          <w:rFonts w:ascii="Segoe UI" w:hAnsi="Segoe UI" w:cs="Segoe UI"/>
+          <w:color w:val="FFFFFF"/>
+          <w:lang w:val="en-US"/>
+        </w:rPr>
+        <w:t> function.</w:t>
+      </w:r>
+    </w:p>
+    <w:p>
+      <w:pPr>
+        <w:pStyle w:val="stylesptnq46"/>
+        <w:shd w:val="clear" w:color="auto" w:fill="10162F"/>
+        <w:spacing w:before="0" w:beforeAutospacing="0" w:after="0"/>
+        <w:rPr>
+          <w:rFonts w:ascii="Segoe UI" w:hAnsi="Segoe UI" w:cs="Segoe UI"/>
+          <w:color w:val="FFFFFF"/>
+        </w:rPr>
+      </w:pPr>
+      <w:r>
+        <w:rPr>
+          <w:rFonts w:ascii="Segoe UI" w:hAnsi="Segoe UI" w:cs="Segoe UI"/>
+          <w:color w:val="FFFFFF"/>
+          <w:lang w:val="en-US"/>
+        </w:rPr>
+        <w:t>For this time warp scan effect, we supplied the </w:t>
+      </w:r>
+      <w:r>
+        <w:rPr>
+          <w:rStyle w:val="HTML"/>
+          <w:rFonts w:ascii="Ubuntu Mono" w:hAnsi="Ubuntu Mono"/>
+          <w:b/>
+          <w:bCs/>
+          <w:color w:val="4FE0B0"/>
+          <w:lang w:val="en-US"/>
+        </w:rPr>
+        <w:t>image()</w:t>
+      </w:r>
+      <w:r>
+        <w:rPr>
+          <w:rFonts w:ascii="Segoe UI" w:hAnsi="Segoe UI" w:cs="Segoe UI"/>
+          <w:color w:val="FFFFFF"/>
+          <w:lang w:val="en-US"/>
+        </w:rPr>
+        <w:t xml:space="preserve"> function with these optional arguments to draw the part of the webcam feed that should appear below the moving laser line—calculating these arguments based off of the canvas’ dimensions and the current laser line position. </w:t>
+      </w:r>
+      <w:r>
+        <w:rPr>
+          <w:rFonts w:ascii="Segoe UI" w:hAnsi="Segoe UI" w:cs="Segoe UI"/>
+          <w:color w:val="FFFFFF"/>
+        </w:rPr>
+        <w:t xml:space="preserve">Check </w:t>
+      </w:r>
+      <w:proofErr w:type="spellStart"/>
+      <w:r>
+        <w:rPr>
+          <w:rFonts w:ascii="Segoe UI" w:hAnsi="Segoe UI" w:cs="Segoe UI"/>
+          <w:color w:val="FFFFFF"/>
+        </w:rPr>
+        <w:t>it</w:t>
+      </w:r>
+      <w:proofErr w:type="spellEnd"/>
+      <w:r>
+        <w:rPr>
+          <w:rFonts w:ascii="Segoe UI" w:hAnsi="Segoe UI" w:cs="Segoe UI"/>
+          <w:color w:val="FFFFFF"/>
+        </w:rPr>
+        <w:t xml:space="preserve"> </w:t>
+      </w:r>
+      <w:proofErr w:type="spellStart"/>
+      <w:r>
+        <w:rPr>
+          <w:rFonts w:ascii="Segoe UI" w:hAnsi="Segoe UI" w:cs="Segoe UI"/>
+          <w:color w:val="FFFFFF"/>
+        </w:rPr>
+        <w:t>out</w:t>
+      </w:r>
+      <w:proofErr w:type="spellEnd"/>
+      <w:r>
+        <w:rPr>
+          <w:rFonts w:ascii="Segoe UI" w:hAnsi="Segoe UI" w:cs="Segoe UI"/>
+          <w:color w:val="FFFFFF"/>
+        </w:rPr>
+        <w:t xml:space="preserve"> </w:t>
+      </w:r>
+      <w:proofErr w:type="spellStart"/>
+      <w:r>
+        <w:rPr>
+          <w:rFonts w:ascii="Segoe UI" w:hAnsi="Segoe UI" w:cs="Segoe UI"/>
+          <w:color w:val="FFFFFF"/>
+        </w:rPr>
+        <w:t>below</w:t>
+      </w:r>
+      <w:proofErr w:type="spellEnd"/>
+      <w:r>
+        <w:rPr>
+          <w:rFonts w:ascii="Segoe UI" w:hAnsi="Segoe UI" w:cs="Segoe UI"/>
+          <w:color w:val="FFFFFF"/>
+        </w:rPr>
+        <w:t>!</w:t>
+      </w:r>
+    </w:p>
+    <w:p>
+      <w:pPr>
+        <w:jc w:val="center"/>
+        <w:rPr>
+          <w:lang w:val="en-US"/>
+        </w:rPr>
+      </w:pPr>
+      <w:r>
+        <w:rPr>
+          <w:noProof/>
+          <w:lang w:val="en-US"/>
+        </w:rPr>
+        <w:drawing>
+          <wp:inline distT="0" distB="0" distL="0" distR="0" wp14:anchorId="67AD842A" wp14:editId="70470EE9">
+            <wp:extent cx="5539740" cy="5798820"/>
+            <wp:effectExtent l="0" t="0" r="3810" b="0"/>
+            <wp:docPr id="578119255" name="Рисунок 3"/>
+            <wp:cNvGraphicFramePr>
+              <a:graphicFrameLocks xmlns:a="http://schemas.openxmlformats.org/drawingml/2006/main" noChangeAspect="1"/>
+            </wp:cNvGraphicFramePr>
+            <a:graphic xmlns:a="http://schemas.openxmlformats.org/drawingml/2006/main">
+              <a:graphicData uri="http://schemas.openxmlformats.org/drawingml/2006/picture">
+                <pic:pic xmlns:pic="http://schemas.openxmlformats.org/drawingml/2006/picture">
+                  <pic:nvPicPr>
+                    <pic:cNvPr id="0" name="Picture 3"/>
+                    <pic:cNvPicPr>
+                      <a:picLocks noChangeAspect="1" noChangeArrowheads="1"/>
+                    </pic:cNvPicPr>
+                  </pic:nvPicPr>
+                  <pic:blipFill>
+                    <a:blip r:embed="rId22">
+                      <a:extLst>
+                        <a:ext uri="{28A0092B-C50C-407E-A947-70E740481C1C}">
+                          <a14:useLocalDpi xmlns:a14="http://schemas.microsoft.com/office/drawing/2010/main" val="0"/>
+                        </a:ext>
+                      </a:extLst>
+                    </a:blip>
+                    <a:srcRect/>
+                    <a:stretch>
+                      <a:fillRect/>
+                    </a:stretch>
+                  </pic:blipFill>
+                  <pic:spPr bwMode="auto">
+                    <a:xfrm>
+                      <a:off x="0" y="0"/>
+                      <a:ext cx="5539740" cy="5798820"/>
+                    </a:xfrm>
+                    <a:prstGeom prst="rect">
+                      <a:avLst/>
+                    </a:prstGeom>
+                    <a:noFill/>
+                    <a:ln>
+                      <a:noFill/>
+                    </a:ln>
+                  </pic:spPr>
+                </pic:pic>
+              </a:graphicData>
+            </a:graphic>
+          </wp:inline>
+        </w:drawing>
+      </w:r>
+    </w:p>
+    <w:p>
+      <w:pPr>
+        <w:jc w:val="both"/>
         <w:rPr>
           <w:lang w:val="en-US"/>
         </w:rPr>

</xml_diff>